<commit_message>
nmv 18 10 2022
</commit_message>
<xml_diff>
--- a/saMhitA/02/TS 2 Malayalam Corrections.docx
+++ b/saMhitA/02/TS 2 Malayalam Corrections.docx
@@ -1,6 +1,6 @@
 
 <file path=word/document.xml><?xml version="1.0" encoding="utf-8"?>
-<w:document xmlns:wpc="http://schemas.microsoft.com/office/word/2010/wordprocessingCanvas" xmlns:cx="http://schemas.microsoft.com/office/drawing/2014/chartex" xmlns:cx1="http://schemas.microsoft.com/office/drawing/2015/9/8/chartex" xmlns:mc="http://schemas.openxmlformats.org/markup-compatibility/2006" xmlns:o="urn:schemas-microsoft-com:office:office" xmlns:r="http://schemas.openxmlformats.org/officeDocument/2006/relationships" xmlns:m="http://schemas.openxmlformats.org/officeDocument/2006/math" xmlns:v="urn:schemas-microsoft-com:vml" xmlns:wp14="http://schemas.microsoft.com/office/word/2010/wordprocessingDrawing" xmlns:wp="http://schemas.openxmlformats.org/drawingml/2006/wordprocessingDrawing" xmlns:w10="urn:schemas-microsoft-com:office:word" xmlns:w="http://schemas.openxmlformats.org/wordprocessingml/2006/main" xmlns:w14="http://schemas.microsoft.com/office/word/2010/wordml" xmlns:w15="http://schemas.microsoft.com/office/word/2012/wordml" xmlns:w16se="http://schemas.microsoft.com/office/word/2015/wordml/symex" xmlns:wpg="http://schemas.microsoft.com/office/word/2010/wordprocessingGroup" xmlns:wpi="http://schemas.microsoft.com/office/word/2010/wordprocessingInk" xmlns:wne="http://schemas.microsoft.com/office/word/2006/wordml" xmlns:wps="http://schemas.microsoft.com/office/word/2010/wordprocessingShape" mc:Ignorable="w14 w15 w16se wp14">
+<w:document xmlns:wpc="http://schemas.microsoft.com/office/word/2010/wordprocessingCanvas" xmlns:cx="http://schemas.microsoft.com/office/drawing/2014/chartex" xmlns:cx1="http://schemas.microsoft.com/office/drawing/2015/9/8/chartex" xmlns:cx2="http://schemas.microsoft.com/office/drawing/2015/10/21/chartex" xmlns:cx3="http://schemas.microsoft.com/office/drawing/2016/5/9/chartex" xmlns:cx4="http://schemas.microsoft.com/office/drawing/2016/5/10/chartex" xmlns:cx5="http://schemas.microsoft.com/office/drawing/2016/5/11/chartex" xmlns:cx6="http://schemas.microsoft.com/office/drawing/2016/5/12/chartex" xmlns:cx7="http://schemas.microsoft.com/office/drawing/2016/5/13/chartex" xmlns:cx8="http://schemas.microsoft.com/office/drawing/2016/5/14/chartex" xmlns:mc="http://schemas.openxmlformats.org/markup-compatibility/2006" xmlns:aink="http://schemas.microsoft.com/office/drawing/2016/ink" xmlns:am3d="http://schemas.microsoft.com/office/drawing/2017/model3d" xmlns:o="urn:schemas-microsoft-com:office:office" xmlns:oel="http://schemas.microsoft.com/office/2019/extlst" xmlns:r="http://schemas.openxmlformats.org/officeDocument/2006/relationships" xmlns:m="http://schemas.openxmlformats.org/officeDocument/2006/math" xmlns:v="urn:schemas-microsoft-com:vml" xmlns:wp14="http://schemas.microsoft.com/office/word/2010/wordprocessingDrawing" xmlns:wp="http://schemas.openxmlformats.org/drawingml/2006/wordprocessingDrawing" xmlns:w10="urn:schemas-microsoft-com:office:word" xmlns:w="http://schemas.openxmlformats.org/wordprocessingml/2006/main" xmlns:w14="http://schemas.microsoft.com/office/word/2010/wordml" xmlns:w15="http://schemas.microsoft.com/office/word/2012/wordml" xmlns:w16cex="http://schemas.microsoft.com/office/word/2018/wordml/cex" xmlns:w16cid="http://schemas.microsoft.com/office/word/2016/wordml/cid" xmlns:w16="http://schemas.microsoft.com/office/word/2018/wordml" xmlns:w16sdtdh="http://schemas.microsoft.com/office/word/2020/wordml/sdtdatahash" xmlns:w16se="http://schemas.microsoft.com/office/word/2015/wordml/symex" xmlns:wpg="http://schemas.microsoft.com/office/word/2010/wordprocessingGroup" xmlns:wpi="http://schemas.microsoft.com/office/word/2010/wordprocessingInk" xmlns:wne="http://schemas.microsoft.com/office/word/2006/wordml" xmlns:wps="http://schemas.microsoft.com/office/word/2010/wordprocessingShape" mc:Ignorable="w14 w15 w16se w16cid w16 w16cex w16sdtdh wp14">
   <w:body>
     <w:p>
       <w:pPr>
@@ -21,7 +21,18 @@
           <w:szCs w:val="32"/>
           <w:u w:val="single"/>
         </w:rPr>
-        <w:t xml:space="preserve">TaittirIya Samhita – TS 2 Malayalam Corrections – Observed till </w:t>
+        <w:t xml:space="preserve">TaittirIya Samhita – TS 2 Malayalam Corrections – Observed </w:t>
+      </w:r>
+      <w:proofErr w:type="gramStart"/>
+      <w:r>
+        <w:rPr>
+          <w:b/>
+          <w:bCs/>
+          <w:sz w:val="32"/>
+          <w:szCs w:val="32"/>
+          <w:u w:val="single"/>
+        </w:rPr>
+        <w:t xml:space="preserve">till </w:t>
       </w:r>
       <w:r>
         <w:rPr>
@@ -34,6 +45,7 @@
         </w:rPr>
         <w:t>????</w:t>
       </w:r>
+      <w:proofErr w:type="gramEnd"/>
     </w:p>
     <w:p>
       <w:pPr>
@@ -48,12 +60,28 @@
           <w:b/>
           <w:bCs/>
         </w:rPr>
-        <w:t xml:space="preserve"> (ignore those which are already incorporated in your book’s version and date)</w:t>
+        <w:t xml:space="preserve"> (</w:t>
+      </w:r>
+      <w:proofErr w:type="gramStart"/>
+      <w:r>
+        <w:rPr>
+          <w:b/>
+          <w:bCs/>
+        </w:rPr>
+        <w:t>ignore</w:t>
+      </w:r>
+      <w:proofErr w:type="gramEnd"/>
+      <w:r>
+        <w:rPr>
+          <w:b/>
+          <w:bCs/>
+        </w:rPr>
+        <w:t xml:space="preserve"> those which are already incorporated in your book’s version and date)</w:t>
       </w:r>
     </w:p>
     <w:tbl>
       <w:tblPr>
-        <w:tblW w:w="13048" w:type="dxa"/>
+        <w:tblW w:w="13047" w:type="dxa"/>
         <w:tblInd w:w="-714" w:type="dxa"/>
         <w:tblBorders>
           <w:top w:val="single" w:sz="4" w:space="0" w:color="000000"/>
@@ -66,14 +94,14 @@
         <w:tblLook w:val="04A0" w:firstRow="1" w:lastRow="0" w:firstColumn="1" w:lastColumn="0" w:noHBand="0" w:noVBand="1"/>
       </w:tblPr>
       <w:tblGrid>
-        <w:gridCol w:w="3261"/>
+        <w:gridCol w:w="3260"/>
         <w:gridCol w:w="4537"/>
         <w:gridCol w:w="5250"/>
       </w:tblGrid>
       <w:tr>
         <w:tc>
           <w:tcPr>
-            <w:tcW w:w="3261" w:type="dxa"/>
+            <w:tcW w:w="3260" w:type="dxa"/>
           </w:tcPr>
           <w:p>
             <w:pPr>
@@ -162,7 +190,7 @@
         </w:trPr>
         <w:tc>
           <w:tcPr>
-            <w:tcW w:w="3261" w:type="dxa"/>
+            <w:tcW w:w="3260" w:type="dxa"/>
             <w:tcBorders>
               <w:top w:val="single" w:sz="4" w:space="0" w:color="000000"/>
               <w:left w:val="single" w:sz="4" w:space="0" w:color="000000"/>
@@ -468,7 +496,7 @@
         </w:trPr>
         <w:tc>
           <w:tcPr>
-            <w:tcW w:w="3261" w:type="dxa"/>
+            <w:tcW w:w="3260" w:type="dxa"/>
             <w:tcBorders>
               <w:top w:val="single" w:sz="4" w:space="0" w:color="000000"/>
               <w:left w:val="single" w:sz="4" w:space="0" w:color="000000"/>
@@ -814,7 +842,7 @@
         </w:trPr>
         <w:tc>
           <w:tcPr>
-            <w:tcW w:w="3261" w:type="dxa"/>
+            <w:tcW w:w="3260" w:type="dxa"/>
           </w:tcPr>
           <w:p>
             <w:pPr>
@@ -901,6 +929,7 @@
                 <w:lang w:bidi="ta-IN"/>
               </w:rPr>
             </w:pPr>
+            <w:proofErr w:type="gramStart"/>
             <w:r>
               <w:rPr>
                 <w:rFonts w:cs="Latha"/>
@@ -909,7 +938,18 @@
                 <w:szCs w:val="28"/>
                 <w:lang w:bidi="ta-IN"/>
               </w:rPr>
-              <w:t>Panchaati  No. 2</w:t>
+              <w:t>Panchaati  No.</w:t>
+            </w:r>
+            <w:proofErr w:type="gramEnd"/>
+            <w:r>
+              <w:rPr>
+                <w:rFonts w:cs="Latha"/>
+                <w:b/>
+                <w:sz w:val="28"/>
+                <w:szCs w:val="28"/>
+                <w:lang w:bidi="ta-IN"/>
+              </w:rPr>
+              <w:t xml:space="preserve"> 2</w:t>
             </w:r>
             <w:r>
               <w:rPr>
@@ -1228,8 +1268,17 @@
                 <w:b/>
                 <w:bCs/>
               </w:rPr>
-              <w:t>(extra</w:t>
-            </w:r>
+              <w:t>(</w:t>
+            </w:r>
+            <w:proofErr w:type="gramStart"/>
+            <w:r>
+              <w:rPr>
+                <w:b/>
+                <w:bCs/>
+              </w:rPr>
+              <w:t>extra</w:t>
+            </w:r>
+            <w:proofErr w:type="gramEnd"/>
             <w:r>
               <w:rPr>
                 <w:rFonts w:cs="Arial"/>
@@ -1255,7 +1304,7 @@
         </w:trPr>
         <w:tc>
           <w:tcPr>
-            <w:tcW w:w="3261" w:type="dxa"/>
+            <w:tcW w:w="3260" w:type="dxa"/>
             <w:tcBorders>
               <w:top w:val="single" w:sz="4" w:space="0" w:color="000000"/>
               <w:left w:val="single" w:sz="4" w:space="0" w:color="000000"/>
@@ -1368,6 +1417,7 @@
                 <w:lang w:bidi="ta-IN"/>
               </w:rPr>
             </w:pPr>
+            <w:proofErr w:type="gramStart"/>
             <w:r>
               <w:rPr>
                 <w:rFonts w:cs="Latha"/>
@@ -1376,7 +1426,18 @@
                 <w:szCs w:val="28"/>
                 <w:lang w:bidi="ta-IN"/>
               </w:rPr>
-              <w:t xml:space="preserve">Panchaati  No. </w:t>
+              <w:t>Panchaati  No.</w:t>
+            </w:r>
+            <w:proofErr w:type="gramEnd"/>
+            <w:r>
+              <w:rPr>
+                <w:rFonts w:cs="Latha"/>
+                <w:b/>
+                <w:sz w:val="28"/>
+                <w:szCs w:val="28"/>
+                <w:lang w:bidi="ta-IN"/>
+              </w:rPr>
+              <w:t xml:space="preserve"> </w:t>
             </w:r>
             <w:r>
               <w:rPr>
@@ -1599,6 +1660,227 @@
                 <w:szCs w:val="40"/>
               </w:rPr>
               <w:t xml:space="preserve"> jJ</w:t>
+            </w:r>
+          </w:p>
+        </w:tc>
+      </w:tr>
+      <w:tr>
+        <w:trPr>
+          <w:trHeight w:val="569"/>
+        </w:trPr>
+        <w:tc>
+          <w:tcPr>
+            <w:tcW w:w="3260" w:type="dxa"/>
+            <w:tcBorders>
+              <w:top w:val="single" w:sz="4" w:space="0" w:color="000000"/>
+              <w:left w:val="single" w:sz="4" w:space="0" w:color="000000"/>
+              <w:bottom w:val="single" w:sz="4" w:space="0" w:color="000000"/>
+              <w:right w:val="single" w:sz="4" w:space="0" w:color="000000"/>
+            </w:tcBorders>
+          </w:tcPr>
+          <w:p>
+            <w:pPr>
+              <w:widowControl w:val="0"/>
+              <w:autoSpaceDE w:val="0"/>
+              <w:autoSpaceDN w:val="0"/>
+              <w:adjustRightInd w:val="0"/>
+              <w:spacing w:before="0" w:line="264" w:lineRule="auto"/>
+              <w:ind w:right="-320"/>
+              <w:jc w:val="both"/>
+              <w:rPr>
+                <w:rFonts w:eastAsia="Times New Roman" w:cs="Arial"/>
+                <w:b/>
+                <w:bCs/>
+                <w:color w:val="FF0000"/>
+                <w:sz w:val="28"/>
+                <w:szCs w:val="28"/>
+                <w:lang w:eastAsia="en-IN" w:bidi="ml-IN"/>
+              </w:rPr>
+            </w:pPr>
+            <w:r>
+              <w:rPr>
+                <w:rFonts w:eastAsia="Times New Roman" w:cs="Arial"/>
+                <w:b/>
+                <w:bCs/>
+                <w:color w:val="FF0000"/>
+                <w:sz w:val="28"/>
+                <w:szCs w:val="28"/>
+                <w:lang w:eastAsia="en-IN" w:bidi="ml-IN"/>
+              </w:rPr>
+              <w:t>TS 2.6.3.3 - Vaakyam</w:t>
+            </w:r>
+          </w:p>
+          <w:p>
+            <w:pPr>
+              <w:widowControl w:val="0"/>
+              <w:autoSpaceDE w:val="0"/>
+              <w:autoSpaceDN w:val="0"/>
+              <w:adjustRightInd w:val="0"/>
+              <w:spacing w:before="0" w:line="264" w:lineRule="auto"/>
+              <w:ind w:right="-320"/>
+              <w:jc w:val="both"/>
+              <w:rPr>
+                <w:rFonts w:eastAsia="Times New Roman" w:cs="Arial"/>
+                <w:b/>
+                <w:bCs/>
+                <w:color w:val="FF0000"/>
+                <w:sz w:val="28"/>
+                <w:szCs w:val="28"/>
+                <w:lang w:eastAsia="en-IN" w:bidi="ml-IN"/>
+              </w:rPr>
+            </w:pPr>
+            <w:r>
+              <w:rPr>
+                <w:rFonts w:eastAsia="Times New Roman" w:cs="Arial"/>
+                <w:b/>
+                <w:bCs/>
+                <w:color w:val="FF0000"/>
+                <w:sz w:val="28"/>
+                <w:szCs w:val="28"/>
+                <w:lang w:eastAsia="en-IN" w:bidi="ml-IN"/>
+              </w:rPr>
+              <w:t>Line No. 2</w:t>
+            </w:r>
+          </w:p>
+          <w:p>
+            <w:pPr>
+              <w:widowControl w:val="0"/>
+              <w:autoSpaceDE w:val="0"/>
+              <w:autoSpaceDN w:val="0"/>
+              <w:adjustRightInd w:val="0"/>
+              <w:spacing w:before="0" w:line="264" w:lineRule="auto"/>
+              <w:ind w:right="-320"/>
+              <w:jc w:val="both"/>
+              <w:rPr>
+                <w:rFonts w:eastAsia="Times New Roman" w:cs="Arial"/>
+                <w:b/>
+                <w:bCs/>
+                <w:sz w:val="28"/>
+                <w:szCs w:val="28"/>
+                <w:lang w:eastAsia="en-IN" w:bidi="ml-IN"/>
+              </w:rPr>
+            </w:pPr>
+            <w:r>
+              <w:rPr>
+                <w:rFonts w:eastAsia="Times New Roman" w:cs="Arial"/>
+                <w:b/>
+                <w:bCs/>
+                <w:color w:val="FF0000"/>
+                <w:sz w:val="28"/>
+                <w:szCs w:val="28"/>
+                <w:lang w:eastAsia="en-IN" w:bidi="ml-IN"/>
+              </w:rPr>
+              <w:t>Panchaati No. 16</w:t>
+            </w:r>
+          </w:p>
+        </w:tc>
+        <w:tc>
+          <w:tcPr>
+            <w:tcW w:w="4537" w:type="dxa"/>
+            <w:tcBorders>
+              <w:top w:val="single" w:sz="4" w:space="0" w:color="000000"/>
+              <w:left w:val="single" w:sz="4" w:space="0" w:color="000000"/>
+              <w:bottom w:val="single" w:sz="4" w:space="0" w:color="000000"/>
+              <w:right w:val="single" w:sz="4" w:space="0" w:color="000000"/>
+            </w:tcBorders>
+          </w:tcPr>
+          <w:p>
+            <w:pPr>
+              <w:widowControl w:val="0"/>
+              <w:autoSpaceDE w:val="0"/>
+              <w:autoSpaceDN w:val="0"/>
+              <w:adjustRightInd w:val="0"/>
+              <w:spacing w:line="240" w:lineRule="auto"/>
+              <w:ind w:right="-22"/>
+              <w:rPr>
+                <w:rFonts w:ascii="BRH Malayalam Extra" w:hAnsi="BRH Malayalam Extra" w:cs="BRH Malayalam Extra"/>
+                <w:sz w:val="40"/>
+                <w:szCs w:val="40"/>
+              </w:rPr>
+            </w:pPr>
+            <w:r>
+              <w:rPr>
+                <w:rFonts w:ascii="BRH Malayalam Extra" w:hAnsi="BRH Malayalam Extra" w:cs="BRH Malayalam Extra"/>
+                <w:sz w:val="40"/>
+                <w:szCs w:val="40"/>
+                <w:highlight w:val="yellow"/>
+              </w:rPr>
+              <w:t>g£</w:t>
+            </w:r>
+            <w:r>
+              <w:rPr>
+                <w:rFonts w:ascii="BRH Malayalam Extra" w:hAnsi="BRH Malayalam Extra" w:cs="BRH Malayalam Extra"/>
+                <w:sz w:val="32"/>
+                <w:szCs w:val="40"/>
+              </w:rPr>
+              <w:t>–</w:t>
+            </w:r>
+            <w:r>
+              <w:rPr>
+                <w:rFonts w:ascii="BRH Malayalam Extra" w:hAnsi="BRH Malayalam Extra" w:cs="BRH Malayalam Extra"/>
+                <w:sz w:val="40"/>
+                <w:szCs w:val="40"/>
+              </w:rPr>
+              <w:t>tsðZ—¥j öcyjsû</w:t>
+            </w:r>
+          </w:p>
+        </w:tc>
+        <w:tc>
+          <w:tcPr>
+            <w:tcW w:w="5245" w:type="dxa"/>
+            <w:tcBorders>
+              <w:top w:val="single" w:sz="4" w:space="0" w:color="000000"/>
+              <w:left w:val="single" w:sz="4" w:space="0" w:color="000000"/>
+              <w:bottom w:val="single" w:sz="4" w:space="0" w:color="000000"/>
+              <w:right w:val="single" w:sz="4" w:space="0" w:color="000000"/>
+            </w:tcBorders>
+          </w:tcPr>
+          <w:p>
+            <w:pPr>
+              <w:widowControl w:val="0"/>
+              <w:autoSpaceDE w:val="0"/>
+              <w:autoSpaceDN w:val="0"/>
+              <w:adjustRightInd w:val="0"/>
+              <w:spacing w:line="240" w:lineRule="auto"/>
+              <w:ind w:right="-22"/>
+              <w:rPr>
+                <w:rFonts w:ascii="BRH Malayalam Extra" w:hAnsi="BRH Malayalam Extra" w:cs="BRH Malayalam Extra"/>
+                <w:sz w:val="40"/>
+                <w:szCs w:val="40"/>
+              </w:rPr>
+            </w:pPr>
+            <w:r>
+              <w:rPr>
+                <w:rFonts w:ascii="BRH Malayalam Extra" w:hAnsi="BRH Malayalam Extra" w:cs="BRH Malayalam Extra"/>
+                <w:sz w:val="40"/>
+                <w:szCs w:val="40"/>
+              </w:rPr>
+              <w:t>g£</w:t>
+            </w:r>
+            <w:r>
+              <w:rPr>
+                <w:rFonts w:ascii="BRH Malayalam Extra" w:hAnsi="BRH Malayalam Extra" w:cs="BRH Malayalam Extra"/>
+                <w:sz w:val="40"/>
+                <w:szCs w:val="40"/>
+                <w:highlight w:val="green"/>
+              </w:rPr>
+              <w:t>t</w:t>
+            </w:r>
+            <w:r>
+              <w:rPr>
+                <w:rFonts w:ascii="BRH Malayalam Extra" w:hAnsi="BRH Malayalam Extra" w:cs="BRH Malayalam Extra"/>
+                <w:sz w:val="32"/>
+                <w:szCs w:val="40"/>
+              </w:rPr>
+              <w:t>–</w:t>
+            </w:r>
+            <w:r>
+              <w:rPr>
+                <w:rFonts w:ascii="BRH Malayalam Extra" w:hAnsi="BRH Malayalam Extra" w:cs="BRH Malayalam Extra"/>
+                <w:sz w:val="40"/>
+                <w:szCs w:val="40"/>
+              </w:rPr>
+              <w:t>sðZ—¥j öcyjsû</w:t>
             </w:r>
           </w:p>
         </w:tc>
@@ -1615,8 +1897,6 @@
           <w:u w:val="single"/>
         </w:rPr>
       </w:pPr>
-      <w:bookmarkStart w:id="0" w:name="_GoBack"/>
-      <w:bookmarkEnd w:id="0"/>
     </w:p>
     <w:p>
       <w:pPr>
@@ -1649,6 +1929,7 @@
           <w:szCs w:val="32"/>
           <w:u w:val="single"/>
         </w:rPr>
+        <w:lastRenderedPageBreak/>
         <w:t>==================</w:t>
       </w:r>
     </w:p>
@@ -1754,7 +2035,23 @@
           <w:b/>
           <w:bCs/>
         </w:rPr>
-        <w:t>(ignore those which are already incorporated in your book’s version and date)</w:t>
+        <w:t>(</w:t>
+      </w:r>
+      <w:proofErr w:type="gramStart"/>
+      <w:r>
+        <w:rPr>
+          <w:b/>
+          <w:bCs/>
+        </w:rPr>
+        <w:t>ignore</w:t>
+      </w:r>
+      <w:proofErr w:type="gramEnd"/>
+      <w:r>
+        <w:rPr>
+          <w:b/>
+          <w:bCs/>
+        </w:rPr>
+        <w:t xml:space="preserve"> those which are already incorporated in your book’s version and date)</w:t>
       </w:r>
     </w:p>
     <w:tbl>
@@ -2991,6 +3288,7 @@
                 <w:szCs w:val="28"/>
                 <w:lang w:bidi="ta-IN"/>
               </w:rPr>
+              <w:lastRenderedPageBreak/>
               <w:t>TS 2.2.4.7 (Vaakyam)</w:t>
             </w:r>
           </w:p>
@@ -3025,14 +3323,25 @@
                 <w:lang w:bidi="ta-IN"/>
               </w:rPr>
             </w:pPr>
-            <w:r>
-              <w:rPr>
-                <w:rFonts w:cs="Latha"/>
-                <w:sz w:val="28"/>
-                <w:szCs w:val="28"/>
-                <w:lang w:bidi="ta-IN"/>
-              </w:rPr>
-              <w:t>Panchaati  No. 21</w:t>
+            <w:proofErr w:type="gramStart"/>
+            <w:r>
+              <w:rPr>
+                <w:rFonts w:cs="Latha"/>
+                <w:sz w:val="28"/>
+                <w:szCs w:val="28"/>
+                <w:lang w:bidi="ta-IN"/>
+              </w:rPr>
+              <w:t>Panchaati  No.</w:t>
+            </w:r>
+            <w:proofErr w:type="gramEnd"/>
+            <w:r>
+              <w:rPr>
+                <w:rFonts w:cs="Latha"/>
+                <w:sz w:val="28"/>
+                <w:szCs w:val="28"/>
+                <w:lang w:bidi="ta-IN"/>
+              </w:rPr>
+              <w:t xml:space="preserve"> 21</w:t>
             </w:r>
           </w:p>
         </w:tc>
@@ -3225,7 +3534,6 @@
                 <w:szCs w:val="28"/>
                 <w:lang w:bidi="ta-IN"/>
               </w:rPr>
-              <w:lastRenderedPageBreak/>
               <w:t>TS 2.4.1.2 (Vaakyam)</w:t>
             </w:r>
           </w:p>
@@ -3259,14 +3567,25 @@
                 <w:lang w:bidi="ta-IN"/>
               </w:rPr>
             </w:pPr>
-            <w:r>
-              <w:rPr>
-                <w:rFonts w:cs="Latha"/>
-                <w:sz w:val="28"/>
-                <w:szCs w:val="28"/>
-                <w:lang w:bidi="ta-IN"/>
-              </w:rPr>
-              <w:t>Panchaati  No. 2</w:t>
+            <w:proofErr w:type="gramStart"/>
+            <w:r>
+              <w:rPr>
+                <w:rFonts w:cs="Latha"/>
+                <w:sz w:val="28"/>
+                <w:szCs w:val="28"/>
+                <w:lang w:bidi="ta-IN"/>
+              </w:rPr>
+              <w:t>Panchaati  No.</w:t>
+            </w:r>
+            <w:proofErr w:type="gramEnd"/>
+            <w:r>
+              <w:rPr>
+                <w:rFonts w:cs="Latha"/>
+                <w:sz w:val="28"/>
+                <w:szCs w:val="28"/>
+                <w:lang w:bidi="ta-IN"/>
+              </w:rPr>
+              <w:t xml:space="preserve"> 2</w:t>
             </w:r>
           </w:p>
         </w:tc>
@@ -3558,14 +3877,25 @@
                 <w:lang w:bidi="ta-IN"/>
               </w:rPr>
             </w:pPr>
-            <w:r>
-              <w:rPr>
-                <w:rFonts w:cs="Latha"/>
-                <w:sz w:val="28"/>
-                <w:szCs w:val="28"/>
-                <w:lang w:bidi="ta-IN"/>
-              </w:rPr>
-              <w:t xml:space="preserve">Panchaati  No. </w:t>
+            <w:proofErr w:type="gramStart"/>
+            <w:r>
+              <w:rPr>
+                <w:rFonts w:cs="Latha"/>
+                <w:sz w:val="28"/>
+                <w:szCs w:val="28"/>
+                <w:lang w:bidi="ta-IN"/>
+              </w:rPr>
+              <w:t>Panchaati  No.</w:t>
+            </w:r>
+            <w:proofErr w:type="gramEnd"/>
+            <w:r>
+              <w:rPr>
+                <w:rFonts w:cs="Latha"/>
+                <w:sz w:val="28"/>
+                <w:szCs w:val="28"/>
+                <w:lang w:bidi="ta-IN"/>
+              </w:rPr>
+              <w:t xml:space="preserve"> </w:t>
             </w:r>
             <w:r>
               <w:rPr>
@@ -3844,14 +4174,25 @@
                 <w:lang w:bidi="ta-IN"/>
               </w:rPr>
             </w:pPr>
-            <w:r>
-              <w:rPr>
-                <w:rFonts w:cs="Latha"/>
-                <w:sz w:val="28"/>
-                <w:szCs w:val="28"/>
-                <w:lang w:bidi="ta-IN"/>
-              </w:rPr>
-              <w:t xml:space="preserve">Panchaati  No. </w:t>
+            <w:proofErr w:type="gramStart"/>
+            <w:r>
+              <w:rPr>
+                <w:rFonts w:cs="Latha"/>
+                <w:sz w:val="28"/>
+                <w:szCs w:val="28"/>
+                <w:lang w:bidi="ta-IN"/>
+              </w:rPr>
+              <w:t>Panchaati  No.</w:t>
+            </w:r>
+            <w:proofErr w:type="gramEnd"/>
+            <w:r>
+              <w:rPr>
+                <w:rFonts w:cs="Latha"/>
+                <w:sz w:val="28"/>
+                <w:szCs w:val="28"/>
+                <w:lang w:bidi="ta-IN"/>
+              </w:rPr>
+              <w:t xml:space="preserve"> </w:t>
             </w:r>
             <w:r>
               <w:rPr>
@@ -4098,14 +4439,25 @@
                 <w:lang w:bidi="ta-IN"/>
               </w:rPr>
             </w:pPr>
-            <w:r>
-              <w:rPr>
-                <w:rFonts w:cs="Latha"/>
-                <w:sz w:val="28"/>
-                <w:szCs w:val="28"/>
-                <w:lang w:bidi="ta-IN"/>
-              </w:rPr>
-              <w:t xml:space="preserve">Panchaati  No. </w:t>
+            <w:proofErr w:type="gramStart"/>
+            <w:r>
+              <w:rPr>
+                <w:rFonts w:cs="Latha"/>
+                <w:sz w:val="28"/>
+                <w:szCs w:val="28"/>
+                <w:lang w:bidi="ta-IN"/>
+              </w:rPr>
+              <w:t>Panchaati  No.</w:t>
+            </w:r>
+            <w:proofErr w:type="gramEnd"/>
+            <w:r>
+              <w:rPr>
+                <w:rFonts w:cs="Latha"/>
+                <w:sz w:val="28"/>
+                <w:szCs w:val="28"/>
+                <w:lang w:bidi="ta-IN"/>
+              </w:rPr>
+              <w:t xml:space="preserve"> </w:t>
             </w:r>
             <w:r>
               <w:rPr>
@@ -4165,6 +4517,7 @@
               </w:rPr>
               <w:t>ª</w:t>
             </w:r>
+            <w:proofErr w:type="gramStart"/>
             <w:r>
               <w:rPr>
                 <w:rFonts w:ascii="BRH Malayalam Extra" w:hAnsi="BRH Malayalam Extra" w:cs="BRH Malayalam Extra"/>
@@ -4190,6 +4543,7 @@
               </w:rPr>
               <w:t>s</w:t>
             </w:r>
+            <w:proofErr w:type="gramEnd"/>
             <w:r>
               <w:rPr>
                 <w:rFonts w:ascii="BRH Malayalam Extra" w:hAnsi="BRH Malayalam Extra" w:cs="BRH Malayalam Extra"/>
@@ -4252,6 +4606,7 @@
               </w:rPr>
               <w:t>ª</w:t>
             </w:r>
+            <w:proofErr w:type="gramStart"/>
             <w:r>
               <w:rPr>
                 <w:rFonts w:ascii="BRH Malayalam Extra" w:hAnsi="BRH Malayalam Extra" w:cs="BRH Malayalam Extra"/>
@@ -4277,6 +4632,7 @@
               </w:rPr>
               <w:t>sI</w:t>
             </w:r>
+            <w:proofErr w:type="gramEnd"/>
             <w:r>
               <w:rPr>
                 <w:rFonts w:ascii="BRH Malayalam Extra" w:hAnsi="BRH Malayalam Extra" w:cs="BRH Malayalam Extra"/>
@@ -6364,7 +6720,23 @@
           <w:b/>
           <w:bCs/>
         </w:rPr>
-        <w:t>(ignore those which are already incorporated in your book’s version and date)</w:t>
+        <w:t>(</w:t>
+      </w:r>
+      <w:proofErr w:type="gramStart"/>
+      <w:r>
+        <w:rPr>
+          <w:b/>
+          <w:bCs/>
+        </w:rPr>
+        <w:t>ignore</w:t>
+      </w:r>
+      <w:proofErr w:type="gramEnd"/>
+      <w:r>
+        <w:rPr>
+          <w:b/>
+          <w:bCs/>
+        </w:rPr>
+        <w:t xml:space="preserve"> those which are already incorporated in your book’s version and date)</w:t>
       </w:r>
     </w:p>
     <w:tbl>
@@ -6537,14 +6909,25 @@
                 <w:szCs w:val="28"/>
               </w:rPr>
             </w:pPr>
-            <w:r>
-              <w:rPr>
-                <w:rFonts w:cs="Latha"/>
-                <w:sz w:val="28"/>
-                <w:szCs w:val="28"/>
-                <w:lang w:bidi="ta-IN"/>
-              </w:rPr>
-              <w:t>Panchaati  No. 43</w:t>
+            <w:proofErr w:type="gramStart"/>
+            <w:r>
+              <w:rPr>
+                <w:rFonts w:cs="Latha"/>
+                <w:sz w:val="28"/>
+                <w:szCs w:val="28"/>
+                <w:lang w:bidi="ta-IN"/>
+              </w:rPr>
+              <w:t>Panchaati  No.</w:t>
+            </w:r>
+            <w:proofErr w:type="gramEnd"/>
+            <w:r>
+              <w:rPr>
+                <w:rFonts w:cs="Latha"/>
+                <w:sz w:val="28"/>
+                <w:szCs w:val="28"/>
+                <w:lang w:bidi="ta-IN"/>
+              </w:rPr>
+              <w:t xml:space="preserve"> 43</w:t>
             </w:r>
           </w:p>
         </w:tc>
@@ -6751,14 +7134,25 @@
                 <w:lang w:bidi="ta-IN"/>
               </w:rPr>
             </w:pPr>
-            <w:r>
-              <w:rPr>
-                <w:rFonts w:cs="Latha"/>
-                <w:sz w:val="28"/>
-                <w:szCs w:val="28"/>
-                <w:lang w:bidi="ta-IN"/>
-              </w:rPr>
-              <w:t>Panchaati  No. 1</w:t>
+            <w:proofErr w:type="gramStart"/>
+            <w:r>
+              <w:rPr>
+                <w:rFonts w:cs="Latha"/>
+                <w:sz w:val="28"/>
+                <w:szCs w:val="28"/>
+                <w:lang w:bidi="ta-IN"/>
+              </w:rPr>
+              <w:t>Panchaati  No.</w:t>
+            </w:r>
+            <w:proofErr w:type="gramEnd"/>
+            <w:r>
+              <w:rPr>
+                <w:rFonts w:cs="Latha"/>
+                <w:sz w:val="28"/>
+                <w:szCs w:val="28"/>
+                <w:lang w:bidi="ta-IN"/>
+              </w:rPr>
+              <w:t xml:space="preserve"> 1</w:t>
             </w:r>
           </w:p>
         </w:tc>
@@ -6965,14 +7359,25 @@
                 <w:lang w:bidi="ta-IN"/>
               </w:rPr>
             </w:pPr>
-            <w:r>
-              <w:rPr>
-                <w:rFonts w:cs="Latha"/>
-                <w:sz w:val="28"/>
-                <w:szCs w:val="28"/>
-                <w:lang w:bidi="ta-IN"/>
-              </w:rPr>
-              <w:t>Panchaati  No. 1</w:t>
+            <w:proofErr w:type="gramStart"/>
+            <w:r>
+              <w:rPr>
+                <w:rFonts w:cs="Latha"/>
+                <w:sz w:val="28"/>
+                <w:szCs w:val="28"/>
+                <w:lang w:bidi="ta-IN"/>
+              </w:rPr>
+              <w:t>Panchaati  No.</w:t>
+            </w:r>
+            <w:proofErr w:type="gramEnd"/>
+            <w:r>
+              <w:rPr>
+                <w:rFonts w:cs="Latha"/>
+                <w:sz w:val="28"/>
+                <w:szCs w:val="28"/>
+                <w:lang w:bidi="ta-IN"/>
+              </w:rPr>
+              <w:t xml:space="preserve"> 1</w:t>
             </w:r>
           </w:p>
         </w:tc>
@@ -7206,14 +7611,25 @@
                 <w:lang w:bidi="ta-IN"/>
               </w:rPr>
             </w:pPr>
-            <w:r>
-              <w:rPr>
-                <w:rFonts w:cs="Latha"/>
-                <w:sz w:val="28"/>
-                <w:szCs w:val="28"/>
-                <w:lang w:bidi="ta-IN"/>
-              </w:rPr>
-              <w:t>Panchaati  No. 17</w:t>
+            <w:proofErr w:type="gramStart"/>
+            <w:r>
+              <w:rPr>
+                <w:rFonts w:cs="Latha"/>
+                <w:sz w:val="28"/>
+                <w:szCs w:val="28"/>
+                <w:lang w:bidi="ta-IN"/>
+              </w:rPr>
+              <w:t>Panchaati  No.</w:t>
+            </w:r>
+            <w:proofErr w:type="gramEnd"/>
+            <w:r>
+              <w:rPr>
+                <w:rFonts w:cs="Latha"/>
+                <w:sz w:val="28"/>
+                <w:szCs w:val="28"/>
+                <w:lang w:bidi="ta-IN"/>
+              </w:rPr>
+              <w:t xml:space="preserve"> 17</w:t>
             </w:r>
           </w:p>
         </w:tc>
@@ -7464,14 +7880,25 @@
                 <w:lang w:bidi="ta-IN"/>
               </w:rPr>
             </w:pPr>
-            <w:r>
-              <w:rPr>
-                <w:rFonts w:cs="Latha"/>
-                <w:sz w:val="28"/>
-                <w:szCs w:val="28"/>
-                <w:lang w:bidi="ta-IN"/>
-              </w:rPr>
-              <w:t>Panchaati  No. 27</w:t>
+            <w:proofErr w:type="gramStart"/>
+            <w:r>
+              <w:rPr>
+                <w:rFonts w:cs="Latha"/>
+                <w:sz w:val="28"/>
+                <w:szCs w:val="28"/>
+                <w:lang w:bidi="ta-IN"/>
+              </w:rPr>
+              <w:t>Panchaati  No.</w:t>
+            </w:r>
+            <w:proofErr w:type="gramEnd"/>
+            <w:r>
+              <w:rPr>
+                <w:rFonts w:cs="Latha"/>
+                <w:sz w:val="28"/>
+                <w:szCs w:val="28"/>
+                <w:lang w:bidi="ta-IN"/>
+              </w:rPr>
+              <w:t xml:space="preserve"> 27</w:t>
             </w:r>
           </w:p>
         </w:tc>
@@ -7540,7 +7967,25 @@
                 <w:sz w:val="40"/>
                 <w:szCs w:val="40"/>
               </w:rPr>
-              <w:t xml:space="preserve">b£- [ ] </w:t>
+              <w:t xml:space="preserve">b£- </w:t>
+            </w:r>
+            <w:proofErr w:type="gramStart"/>
+            <w:r>
+              <w:rPr>
+                <w:rFonts w:ascii="BRH Malayalam Extra" w:hAnsi="BRH Malayalam Extra" w:cs="BRH Malayalam Extra"/>
+                <w:sz w:val="40"/>
+                <w:szCs w:val="40"/>
+              </w:rPr>
+              <w:t>[ ]</w:t>
+            </w:r>
+            <w:proofErr w:type="gramEnd"/>
+            <w:r>
+              <w:rPr>
+                <w:rFonts w:ascii="BRH Malayalam Extra" w:hAnsi="BRH Malayalam Extra" w:cs="BRH Malayalam Extra"/>
+                <w:sz w:val="40"/>
+                <w:szCs w:val="40"/>
+              </w:rPr>
+              <w:t xml:space="preserve"> </w:t>
             </w:r>
             <w:r>
               <w:rPr>
@@ -7638,7 +8083,25 @@
                 <w:sz w:val="40"/>
                 <w:szCs w:val="40"/>
               </w:rPr>
-              <w:t xml:space="preserve">b£- [ ] </w:t>
+              <w:t xml:space="preserve">b£- </w:t>
+            </w:r>
+            <w:proofErr w:type="gramStart"/>
+            <w:r>
+              <w:rPr>
+                <w:rFonts w:ascii="BRH Malayalam Extra" w:hAnsi="BRH Malayalam Extra" w:cs="BRH Malayalam Extra"/>
+                <w:sz w:val="40"/>
+                <w:szCs w:val="40"/>
+              </w:rPr>
+              <w:t>[ ]</w:t>
+            </w:r>
+            <w:proofErr w:type="gramEnd"/>
+            <w:r>
+              <w:rPr>
+                <w:rFonts w:ascii="BRH Malayalam Extra" w:hAnsi="BRH Malayalam Extra" w:cs="BRH Malayalam Extra"/>
+                <w:sz w:val="40"/>
+                <w:szCs w:val="40"/>
+              </w:rPr>
+              <w:t xml:space="preserve"> </w:t>
             </w:r>
             <w:r>
               <w:rPr>
@@ -7727,14 +8190,25 @@
                 <w:lang w:bidi="ta-IN"/>
               </w:rPr>
             </w:pPr>
-            <w:r>
-              <w:rPr>
-                <w:rFonts w:cs="Latha"/>
-                <w:sz w:val="28"/>
-                <w:szCs w:val="28"/>
-                <w:lang w:bidi="ta-IN"/>
-              </w:rPr>
-              <w:t>Panchaati  No. 32</w:t>
+            <w:proofErr w:type="gramStart"/>
+            <w:r>
+              <w:rPr>
+                <w:rFonts w:cs="Latha"/>
+                <w:sz w:val="28"/>
+                <w:szCs w:val="28"/>
+                <w:lang w:bidi="ta-IN"/>
+              </w:rPr>
+              <w:t>Panchaati  No.</w:t>
+            </w:r>
+            <w:proofErr w:type="gramEnd"/>
+            <w:r>
+              <w:rPr>
+                <w:rFonts w:cs="Latha"/>
+                <w:sz w:val="28"/>
+                <w:szCs w:val="28"/>
+                <w:lang w:bidi="ta-IN"/>
+              </w:rPr>
+              <w:t xml:space="preserve"> 32</w:t>
             </w:r>
           </w:p>
         </w:tc>
@@ -7868,7 +8342,27 @@
                 <w:szCs w:val="28"/>
                 <w:lang w:bidi="ta-IN"/>
               </w:rPr>
-              <w:t>(it is</w:t>
+              <w:t>(</w:t>
+            </w:r>
+            <w:proofErr w:type="gramStart"/>
+            <w:r>
+              <w:rPr>
+                <w:rFonts w:cs="Latha"/>
+                <w:sz w:val="28"/>
+                <w:szCs w:val="28"/>
+                <w:lang w:bidi="ta-IN"/>
+              </w:rPr>
+              <w:t>it</w:t>
+            </w:r>
+            <w:proofErr w:type="gramEnd"/>
+            <w:r>
+              <w:rPr>
+                <w:rFonts w:cs="Latha"/>
+                <w:sz w:val="28"/>
+                <w:szCs w:val="28"/>
+                <w:lang w:bidi="ta-IN"/>
+              </w:rPr>
+              <w:t xml:space="preserve"> is</w:t>
             </w:r>
             <w:r>
               <w:rPr>
@@ -7977,14 +8471,25 @@
                 <w:lang w:bidi="ta-IN"/>
               </w:rPr>
             </w:pPr>
-            <w:r>
-              <w:rPr>
-                <w:rFonts w:cs="Latha"/>
-                <w:sz w:val="28"/>
-                <w:szCs w:val="28"/>
-                <w:lang w:bidi="ta-IN"/>
-              </w:rPr>
-              <w:t>Panchaati  No. 35</w:t>
+            <w:proofErr w:type="gramStart"/>
+            <w:r>
+              <w:rPr>
+                <w:rFonts w:cs="Latha"/>
+                <w:sz w:val="28"/>
+                <w:szCs w:val="28"/>
+                <w:lang w:bidi="ta-IN"/>
+              </w:rPr>
+              <w:t>Panchaati  No.</w:t>
+            </w:r>
+            <w:proofErr w:type="gramEnd"/>
+            <w:r>
+              <w:rPr>
+                <w:rFonts w:cs="Latha"/>
+                <w:sz w:val="28"/>
+                <w:szCs w:val="28"/>
+                <w:lang w:bidi="ta-IN"/>
+              </w:rPr>
+              <w:t xml:space="preserve"> 35</w:t>
             </w:r>
           </w:p>
         </w:tc>
@@ -8239,14 +8744,25 @@
                 <w:lang w:bidi="ta-IN"/>
               </w:rPr>
             </w:pPr>
-            <w:r>
-              <w:rPr>
-                <w:rFonts w:cs="Latha"/>
-                <w:sz w:val="28"/>
-                <w:szCs w:val="28"/>
-                <w:lang w:bidi="ta-IN"/>
-              </w:rPr>
-              <w:t>Panchaati  No. 51</w:t>
+            <w:proofErr w:type="gramStart"/>
+            <w:r>
+              <w:rPr>
+                <w:rFonts w:cs="Latha"/>
+                <w:sz w:val="28"/>
+                <w:szCs w:val="28"/>
+                <w:lang w:bidi="ta-IN"/>
+              </w:rPr>
+              <w:t>Panchaati  No.</w:t>
+            </w:r>
+            <w:proofErr w:type="gramEnd"/>
+            <w:r>
+              <w:rPr>
+                <w:rFonts w:cs="Latha"/>
+                <w:sz w:val="28"/>
+                <w:szCs w:val="28"/>
+                <w:lang w:bidi="ta-IN"/>
+              </w:rPr>
+              <w:t xml:space="preserve"> 51</w:t>
             </w:r>
           </w:p>
         </w:tc>
@@ -8474,14 +8990,25 @@
                 <w:lang w:bidi="ta-IN"/>
               </w:rPr>
             </w:pPr>
-            <w:r>
-              <w:rPr>
-                <w:rFonts w:cs="Latha"/>
-                <w:sz w:val="28"/>
-                <w:szCs w:val="28"/>
-                <w:lang w:bidi="ta-IN"/>
-              </w:rPr>
-              <w:t>Panchaati  No. 54</w:t>
+            <w:proofErr w:type="gramStart"/>
+            <w:r>
+              <w:rPr>
+                <w:rFonts w:cs="Latha"/>
+                <w:sz w:val="28"/>
+                <w:szCs w:val="28"/>
+                <w:lang w:bidi="ta-IN"/>
+              </w:rPr>
+              <w:t>Panchaati  No.</w:t>
+            </w:r>
+            <w:proofErr w:type="gramEnd"/>
+            <w:r>
+              <w:rPr>
+                <w:rFonts w:cs="Latha"/>
+                <w:sz w:val="28"/>
+                <w:szCs w:val="28"/>
+                <w:lang w:bidi="ta-IN"/>
+              </w:rPr>
+              <w:t xml:space="preserve"> 54</w:t>
             </w:r>
           </w:p>
         </w:tc>
@@ -8707,14 +9234,25 @@
                 <w:lang w:bidi="ta-IN"/>
               </w:rPr>
             </w:pPr>
-            <w:r>
-              <w:rPr>
-                <w:rFonts w:cs="Latha"/>
-                <w:sz w:val="28"/>
-                <w:szCs w:val="28"/>
-                <w:lang w:bidi="ta-IN"/>
-              </w:rPr>
-              <w:t>Panchaati  No. 70</w:t>
+            <w:proofErr w:type="gramStart"/>
+            <w:r>
+              <w:rPr>
+                <w:rFonts w:cs="Latha"/>
+                <w:sz w:val="28"/>
+                <w:szCs w:val="28"/>
+                <w:lang w:bidi="ta-IN"/>
+              </w:rPr>
+              <w:t>Panchaati  No.</w:t>
+            </w:r>
+            <w:proofErr w:type="gramEnd"/>
+            <w:r>
+              <w:rPr>
+                <w:rFonts w:cs="Latha"/>
+                <w:sz w:val="28"/>
+                <w:szCs w:val="28"/>
+                <w:lang w:bidi="ta-IN"/>
+              </w:rPr>
+              <w:t xml:space="preserve"> 70</w:t>
             </w:r>
           </w:p>
         </w:tc>
@@ -8966,14 +9504,25 @@
                 <w:lang w:bidi="ta-IN"/>
               </w:rPr>
             </w:pPr>
-            <w:r>
-              <w:rPr>
-                <w:rFonts w:cs="Latha"/>
-                <w:sz w:val="28"/>
-                <w:szCs w:val="28"/>
-                <w:lang w:bidi="ta-IN"/>
-              </w:rPr>
-              <w:t>Panchaati  No. 19</w:t>
+            <w:proofErr w:type="gramStart"/>
+            <w:r>
+              <w:rPr>
+                <w:rFonts w:cs="Latha"/>
+                <w:sz w:val="28"/>
+                <w:szCs w:val="28"/>
+                <w:lang w:bidi="ta-IN"/>
+              </w:rPr>
+              <w:t>Panchaati  No.</w:t>
+            </w:r>
+            <w:proofErr w:type="gramEnd"/>
+            <w:r>
+              <w:rPr>
+                <w:rFonts w:cs="Latha"/>
+                <w:sz w:val="28"/>
+                <w:szCs w:val="28"/>
+                <w:lang w:bidi="ta-IN"/>
+              </w:rPr>
+              <w:t xml:space="preserve"> 19</w:t>
             </w:r>
           </w:p>
         </w:tc>
@@ -9185,14 +9734,25 @@
                 <w:lang w:bidi="ta-IN"/>
               </w:rPr>
             </w:pPr>
-            <w:r>
-              <w:rPr>
-                <w:rFonts w:cs="Latha"/>
-                <w:sz w:val="28"/>
-                <w:szCs w:val="28"/>
-                <w:lang w:bidi="ta-IN"/>
-              </w:rPr>
-              <w:t>Panchaati  No. 20</w:t>
+            <w:proofErr w:type="gramStart"/>
+            <w:r>
+              <w:rPr>
+                <w:rFonts w:cs="Latha"/>
+                <w:sz w:val="28"/>
+                <w:szCs w:val="28"/>
+                <w:lang w:bidi="ta-IN"/>
+              </w:rPr>
+              <w:t>Panchaati  No.</w:t>
+            </w:r>
+            <w:proofErr w:type="gramEnd"/>
+            <w:r>
+              <w:rPr>
+                <w:rFonts w:cs="Latha"/>
+                <w:sz w:val="28"/>
+                <w:szCs w:val="28"/>
+                <w:lang w:bidi="ta-IN"/>
+              </w:rPr>
+              <w:t xml:space="preserve"> 20</w:t>
             </w:r>
           </w:p>
         </w:tc>
@@ -9435,14 +9995,25 @@
                 <w:lang w:bidi="ta-IN"/>
               </w:rPr>
             </w:pPr>
-            <w:r>
-              <w:rPr>
-                <w:rFonts w:cs="Latha"/>
-                <w:sz w:val="28"/>
-                <w:szCs w:val="28"/>
-                <w:lang w:bidi="ta-IN"/>
-              </w:rPr>
-              <w:t>Panchaati  No. 26</w:t>
+            <w:proofErr w:type="gramStart"/>
+            <w:r>
+              <w:rPr>
+                <w:rFonts w:cs="Latha"/>
+                <w:sz w:val="28"/>
+                <w:szCs w:val="28"/>
+                <w:lang w:bidi="ta-IN"/>
+              </w:rPr>
+              <w:t>Panchaati  No.</w:t>
+            </w:r>
+            <w:proofErr w:type="gramEnd"/>
+            <w:r>
+              <w:rPr>
+                <w:rFonts w:cs="Latha"/>
+                <w:sz w:val="28"/>
+                <w:szCs w:val="28"/>
+                <w:lang w:bidi="ta-IN"/>
+              </w:rPr>
+              <w:t xml:space="preserve"> 26</w:t>
             </w:r>
           </w:p>
         </w:tc>
@@ -9706,14 +10277,25 @@
                 <w:lang w:bidi="ta-IN"/>
               </w:rPr>
             </w:pPr>
-            <w:r>
-              <w:rPr>
-                <w:rFonts w:cs="Latha"/>
-                <w:sz w:val="28"/>
-                <w:szCs w:val="28"/>
-                <w:lang w:bidi="ta-IN"/>
-              </w:rPr>
-              <w:t>Panchaati  No. 48</w:t>
+            <w:proofErr w:type="gramStart"/>
+            <w:r>
+              <w:rPr>
+                <w:rFonts w:cs="Latha"/>
+                <w:sz w:val="28"/>
+                <w:szCs w:val="28"/>
+                <w:lang w:bidi="ta-IN"/>
+              </w:rPr>
+              <w:t>Panchaati  No.</w:t>
+            </w:r>
+            <w:proofErr w:type="gramEnd"/>
+            <w:r>
+              <w:rPr>
+                <w:rFonts w:cs="Latha"/>
+                <w:sz w:val="28"/>
+                <w:szCs w:val="28"/>
+                <w:lang w:bidi="ta-IN"/>
+              </w:rPr>
+              <w:t xml:space="preserve"> 48</w:t>
             </w:r>
           </w:p>
         </w:tc>
@@ -9982,14 +10564,25 @@
                 <w:lang w:bidi="ta-IN"/>
               </w:rPr>
             </w:pPr>
-            <w:r>
-              <w:rPr>
-                <w:rFonts w:cs="Latha"/>
-                <w:sz w:val="28"/>
-                <w:szCs w:val="28"/>
-                <w:lang w:bidi="ta-IN"/>
-              </w:rPr>
-              <w:t>Panchaati  No. 54</w:t>
+            <w:proofErr w:type="gramStart"/>
+            <w:r>
+              <w:rPr>
+                <w:rFonts w:cs="Latha"/>
+                <w:sz w:val="28"/>
+                <w:szCs w:val="28"/>
+                <w:lang w:bidi="ta-IN"/>
+              </w:rPr>
+              <w:t>Panchaati  No.</w:t>
+            </w:r>
+            <w:proofErr w:type="gramEnd"/>
+            <w:r>
+              <w:rPr>
+                <w:rFonts w:cs="Latha"/>
+                <w:sz w:val="28"/>
+                <w:szCs w:val="28"/>
+                <w:lang w:bidi="ta-IN"/>
+              </w:rPr>
+              <w:t xml:space="preserve"> 54</w:t>
             </w:r>
           </w:p>
         </w:tc>
@@ -10182,14 +10775,25 @@
                 <w:lang w:bidi="ta-IN"/>
               </w:rPr>
             </w:pPr>
-            <w:r>
-              <w:rPr>
-                <w:rFonts w:cs="Latha"/>
-                <w:sz w:val="28"/>
-                <w:szCs w:val="28"/>
-                <w:lang w:bidi="ta-IN"/>
-              </w:rPr>
-              <w:t>Panchaati  No. 15</w:t>
+            <w:proofErr w:type="gramStart"/>
+            <w:r>
+              <w:rPr>
+                <w:rFonts w:cs="Latha"/>
+                <w:sz w:val="28"/>
+                <w:szCs w:val="28"/>
+                <w:lang w:bidi="ta-IN"/>
+              </w:rPr>
+              <w:t>Panchaati  No.</w:t>
+            </w:r>
+            <w:proofErr w:type="gramEnd"/>
+            <w:r>
+              <w:rPr>
+                <w:rFonts w:cs="Latha"/>
+                <w:sz w:val="28"/>
+                <w:szCs w:val="28"/>
+                <w:lang w:bidi="ta-IN"/>
+              </w:rPr>
+              <w:t xml:space="preserve"> 15</w:t>
             </w:r>
           </w:p>
         </w:tc>
@@ -10270,7 +10874,25 @@
                 <w:sz w:val="40"/>
                 <w:szCs w:val="40"/>
               </w:rPr>
-              <w:t xml:space="preserve"> - [ ] </w:t>
+              <w:t xml:space="preserve"> - </w:t>
+            </w:r>
+            <w:proofErr w:type="gramStart"/>
+            <w:r>
+              <w:rPr>
+                <w:rFonts w:ascii="BRH Malayalam Extra" w:hAnsi="BRH Malayalam Extra" w:cs="BRH Malayalam Extra"/>
+                <w:sz w:val="40"/>
+                <w:szCs w:val="40"/>
+              </w:rPr>
+              <w:t>[ ]</w:t>
+            </w:r>
+            <w:proofErr w:type="gramEnd"/>
+            <w:r>
+              <w:rPr>
+                <w:rFonts w:ascii="BRH Malayalam Extra" w:hAnsi="BRH Malayalam Extra" w:cs="BRH Malayalam Extra"/>
+                <w:sz w:val="40"/>
+                <w:szCs w:val="40"/>
+              </w:rPr>
+              <w:t xml:space="preserve"> </w:t>
             </w:r>
             <w:r>
               <w:rPr>
@@ -10357,7 +10979,25 @@
                 <w:sz w:val="40"/>
                 <w:szCs w:val="40"/>
               </w:rPr>
-              <w:t xml:space="preserve"> - [ ] </w:t>
+              <w:t xml:space="preserve"> - </w:t>
+            </w:r>
+            <w:proofErr w:type="gramStart"/>
+            <w:r>
+              <w:rPr>
+                <w:rFonts w:ascii="BRH Malayalam Extra" w:hAnsi="BRH Malayalam Extra" w:cs="BRH Malayalam Extra"/>
+                <w:sz w:val="40"/>
+                <w:szCs w:val="40"/>
+              </w:rPr>
+              <w:t>[ ]</w:t>
+            </w:r>
+            <w:proofErr w:type="gramEnd"/>
+            <w:r>
+              <w:rPr>
+                <w:rFonts w:ascii="BRH Malayalam Extra" w:hAnsi="BRH Malayalam Extra" w:cs="BRH Malayalam Extra"/>
+                <w:sz w:val="40"/>
+                <w:szCs w:val="40"/>
+              </w:rPr>
+              <w:t xml:space="preserve"> </w:t>
             </w:r>
             <w:r>
               <w:rPr>
@@ -10446,14 +11086,25 @@
                 <w:lang w:bidi="ta-IN"/>
               </w:rPr>
             </w:pPr>
-            <w:r>
-              <w:rPr>
-                <w:rFonts w:cs="Latha"/>
-                <w:sz w:val="28"/>
-                <w:szCs w:val="28"/>
-                <w:lang w:bidi="ta-IN"/>
-              </w:rPr>
-              <w:t>Panchaati  No. 19</w:t>
+            <w:proofErr w:type="gramStart"/>
+            <w:r>
+              <w:rPr>
+                <w:rFonts w:cs="Latha"/>
+                <w:sz w:val="28"/>
+                <w:szCs w:val="28"/>
+                <w:lang w:bidi="ta-IN"/>
+              </w:rPr>
+              <w:t>Panchaati  No.</w:t>
+            </w:r>
+            <w:proofErr w:type="gramEnd"/>
+            <w:r>
+              <w:rPr>
+                <w:rFonts w:cs="Latha"/>
+                <w:sz w:val="28"/>
+                <w:szCs w:val="28"/>
+                <w:lang w:bidi="ta-IN"/>
+              </w:rPr>
+              <w:t xml:space="preserve"> 19</w:t>
             </w:r>
           </w:p>
         </w:tc>
@@ -10476,13 +11127,23 @@
                 <w:szCs w:val="32"/>
               </w:rPr>
             </w:pPr>
-            <w:r>
-              <w:rPr>
-                <w:rFonts w:ascii="BRH Malayalam Extra" w:hAnsi="BRH Malayalam Extra" w:cs="BRH Malayalam Extra"/>
-                <w:sz w:val="40"/>
-                <w:szCs w:val="40"/>
-              </w:rPr>
-              <w:t xml:space="preserve">pª.r—© </w:t>
+            <w:proofErr w:type="gramStart"/>
+            <w:r>
+              <w:rPr>
+                <w:rFonts w:ascii="BRH Malayalam Extra" w:hAnsi="BRH Malayalam Extra" w:cs="BRH Malayalam Extra"/>
+                <w:sz w:val="40"/>
+                <w:szCs w:val="40"/>
+              </w:rPr>
+              <w:t>pª.r</w:t>
+            </w:r>
+            <w:proofErr w:type="gramEnd"/>
+            <w:r>
+              <w:rPr>
+                <w:rFonts w:ascii="BRH Malayalam Extra" w:hAnsi="BRH Malayalam Extra" w:cs="BRH Malayalam Extra"/>
+                <w:sz w:val="40"/>
+                <w:szCs w:val="40"/>
+              </w:rPr>
+              <w:t xml:space="preserve">—© </w:t>
             </w:r>
             <w:r>
               <w:rPr>
@@ -10537,13 +11198,23 @@
                 <w:szCs w:val="32"/>
               </w:rPr>
             </w:pPr>
-            <w:r>
-              <w:rPr>
-                <w:rFonts w:ascii="BRH Malayalam Extra" w:hAnsi="BRH Malayalam Extra" w:cs="BRH Malayalam Extra"/>
-                <w:sz w:val="40"/>
-                <w:szCs w:val="40"/>
-              </w:rPr>
-              <w:t xml:space="preserve">pª.r—© </w:t>
+            <w:proofErr w:type="gramStart"/>
+            <w:r>
+              <w:rPr>
+                <w:rFonts w:ascii="BRH Malayalam Extra" w:hAnsi="BRH Malayalam Extra" w:cs="BRH Malayalam Extra"/>
+                <w:sz w:val="40"/>
+                <w:szCs w:val="40"/>
+              </w:rPr>
+              <w:t>pª.r</w:t>
+            </w:r>
+            <w:proofErr w:type="gramEnd"/>
+            <w:r>
+              <w:rPr>
+                <w:rFonts w:ascii="BRH Malayalam Extra" w:hAnsi="BRH Malayalam Extra" w:cs="BRH Malayalam Extra"/>
+                <w:sz w:val="40"/>
+                <w:szCs w:val="40"/>
+              </w:rPr>
+              <w:t xml:space="preserve">—© </w:t>
             </w:r>
             <w:r>
               <w:rPr>
@@ -10654,14 +11325,25 @@
                 <w:lang w:bidi="ta-IN"/>
               </w:rPr>
             </w:pPr>
-            <w:r>
-              <w:rPr>
-                <w:rFonts w:cs="Latha"/>
-                <w:sz w:val="28"/>
-                <w:szCs w:val="28"/>
-                <w:lang w:bidi="ta-IN"/>
-              </w:rPr>
-              <w:t>Panchaati  No. 19</w:t>
+            <w:proofErr w:type="gramStart"/>
+            <w:r>
+              <w:rPr>
+                <w:rFonts w:cs="Latha"/>
+                <w:sz w:val="28"/>
+                <w:szCs w:val="28"/>
+                <w:lang w:bidi="ta-IN"/>
+              </w:rPr>
+              <w:t>Panchaati  No.</w:t>
+            </w:r>
+            <w:proofErr w:type="gramEnd"/>
+            <w:r>
+              <w:rPr>
+                <w:rFonts w:cs="Latha"/>
+                <w:sz w:val="28"/>
+                <w:szCs w:val="28"/>
+                <w:lang w:bidi="ta-IN"/>
+              </w:rPr>
+              <w:t xml:space="preserve"> 19</w:t>
             </w:r>
           </w:p>
         </w:tc>
@@ -10849,6 +11531,7 @@
                 <w:szCs w:val="40"/>
               </w:rPr>
             </w:pPr>
+            <w:proofErr w:type="gramStart"/>
             <w:r>
               <w:rPr>
                 <w:rFonts w:ascii="BRH Devanagari Extra" w:hAnsi="BRH Devanagari Extra" w:cs="BRH Devanagari Extra"/>
@@ -10865,7 +11548,17 @@
                 <w:szCs w:val="28"/>
                 <w:lang w:bidi="ta-IN"/>
               </w:rPr>
-              <w:t>2 errors rectified</w:t>
+              <w:t>2</w:t>
+            </w:r>
+            <w:proofErr w:type="gramEnd"/>
+            <w:r>
+              <w:rPr>
+                <w:rFonts w:cs="Latha"/>
+                <w:sz w:val="28"/>
+                <w:szCs w:val="28"/>
+                <w:lang w:bidi="ta-IN"/>
+              </w:rPr>
+              <w:t xml:space="preserve"> errors rectified</w:t>
             </w:r>
             <w:r>
               <w:rPr>
@@ -10918,7 +11611,17 @@
                 <w:szCs w:val="28"/>
                 <w:lang w:bidi="ta-IN"/>
               </w:rPr>
-              <w:t>anudattam inserted</w:t>
+              <w:t xml:space="preserve">anudattam </w:t>
+            </w:r>
+            <w:proofErr w:type="gramStart"/>
+            <w:r>
+              <w:rPr>
+                <w:rFonts w:cs="Latha"/>
+                <w:sz w:val="28"/>
+                <w:szCs w:val="28"/>
+                <w:lang w:bidi="ta-IN"/>
+              </w:rPr>
+              <w:t>inserted</w:t>
             </w:r>
             <w:r>
               <w:rPr>
@@ -10926,7 +11629,16 @@
                 <w:sz w:val="40"/>
                 <w:szCs w:val="40"/>
               </w:rPr>
-              <w:t xml:space="preserve">)&amp; </w:t>
+              <w:t>)&amp;</w:t>
+            </w:r>
+            <w:proofErr w:type="gramEnd"/>
+            <w:r>
+              <w:rPr>
+                <w:rFonts w:ascii="BRH Devanagari Extra" w:hAnsi="BRH Devanagari Extra" w:cs="BRH Devanagari Extra"/>
+                <w:sz w:val="40"/>
+                <w:szCs w:val="40"/>
+              </w:rPr>
+              <w:t xml:space="preserve"> </w:t>
             </w:r>
           </w:p>
           <w:p>
@@ -11067,14 +11779,25 @@
                 <w:lang w:bidi="ta-IN"/>
               </w:rPr>
             </w:pPr>
-            <w:r>
-              <w:rPr>
-                <w:rFonts w:cs="Latha"/>
-                <w:sz w:val="28"/>
-                <w:szCs w:val="28"/>
-                <w:lang w:bidi="ta-IN"/>
-              </w:rPr>
-              <w:t>Panchaati  No. 21</w:t>
+            <w:proofErr w:type="gramStart"/>
+            <w:r>
+              <w:rPr>
+                <w:rFonts w:cs="Latha"/>
+                <w:sz w:val="28"/>
+                <w:szCs w:val="28"/>
+                <w:lang w:bidi="ta-IN"/>
+              </w:rPr>
+              <w:t>Panchaati  No.</w:t>
+            </w:r>
+            <w:proofErr w:type="gramEnd"/>
+            <w:r>
+              <w:rPr>
+                <w:rFonts w:cs="Latha"/>
+                <w:sz w:val="28"/>
+                <w:szCs w:val="28"/>
+                <w:lang w:bidi="ta-IN"/>
+              </w:rPr>
+              <w:t xml:space="preserve"> 21</w:t>
             </w:r>
           </w:p>
         </w:tc>
@@ -11260,14 +11983,25 @@
                 <w:lang w:bidi="ta-IN"/>
               </w:rPr>
             </w:pPr>
-            <w:r>
-              <w:rPr>
-                <w:rFonts w:cs="Latha"/>
-                <w:sz w:val="28"/>
-                <w:szCs w:val="28"/>
-                <w:lang w:bidi="ta-IN"/>
-              </w:rPr>
-              <w:t>Panchaati  No. 5</w:t>
+            <w:proofErr w:type="gramStart"/>
+            <w:r>
+              <w:rPr>
+                <w:rFonts w:cs="Latha"/>
+                <w:sz w:val="28"/>
+                <w:szCs w:val="28"/>
+                <w:lang w:bidi="ta-IN"/>
+              </w:rPr>
+              <w:t>Panchaati  No.</w:t>
+            </w:r>
+            <w:proofErr w:type="gramEnd"/>
+            <w:r>
+              <w:rPr>
+                <w:rFonts w:cs="Latha"/>
+                <w:sz w:val="28"/>
+                <w:szCs w:val="28"/>
+                <w:lang w:bidi="ta-IN"/>
+              </w:rPr>
+              <w:t xml:space="preserve"> 5</w:t>
             </w:r>
           </w:p>
         </w:tc>
@@ -11493,14 +12227,25 @@
                 <w:lang w:bidi="ta-IN"/>
               </w:rPr>
             </w:pPr>
-            <w:r>
-              <w:rPr>
-                <w:rFonts w:cs="Latha"/>
-                <w:sz w:val="28"/>
-                <w:szCs w:val="28"/>
-                <w:lang w:bidi="ta-IN"/>
-              </w:rPr>
-              <w:t>Panchaati  No. 15</w:t>
+            <w:proofErr w:type="gramStart"/>
+            <w:r>
+              <w:rPr>
+                <w:rFonts w:cs="Latha"/>
+                <w:sz w:val="28"/>
+                <w:szCs w:val="28"/>
+                <w:lang w:bidi="ta-IN"/>
+              </w:rPr>
+              <w:t>Panchaati  No.</w:t>
+            </w:r>
+            <w:proofErr w:type="gramEnd"/>
+            <w:r>
+              <w:rPr>
+                <w:rFonts w:cs="Latha"/>
+                <w:sz w:val="28"/>
+                <w:szCs w:val="28"/>
+                <w:lang w:bidi="ta-IN"/>
+              </w:rPr>
+              <w:t xml:space="preserve"> 15</w:t>
             </w:r>
           </w:p>
         </w:tc>
@@ -11773,14 +12518,25 @@
                 <w:lang w:bidi="ta-IN"/>
               </w:rPr>
             </w:pPr>
-            <w:r>
-              <w:rPr>
-                <w:rFonts w:cs="Latha"/>
-                <w:sz w:val="28"/>
-                <w:szCs w:val="28"/>
-                <w:lang w:bidi="ta-IN"/>
-              </w:rPr>
-              <w:t>Panchaati  No. 19</w:t>
+            <w:proofErr w:type="gramStart"/>
+            <w:r>
+              <w:rPr>
+                <w:rFonts w:cs="Latha"/>
+                <w:sz w:val="28"/>
+                <w:szCs w:val="28"/>
+                <w:lang w:bidi="ta-IN"/>
+              </w:rPr>
+              <w:t>Panchaati  No.</w:t>
+            </w:r>
+            <w:proofErr w:type="gramEnd"/>
+            <w:r>
+              <w:rPr>
+                <w:rFonts w:cs="Latha"/>
+                <w:sz w:val="28"/>
+                <w:szCs w:val="28"/>
+                <w:lang w:bidi="ta-IN"/>
+              </w:rPr>
+              <w:t xml:space="preserve"> 19</w:t>
             </w:r>
           </w:p>
         </w:tc>
@@ -12065,14 +12821,25 @@
                 <w:lang w:bidi="ta-IN"/>
               </w:rPr>
             </w:pPr>
-            <w:r>
-              <w:rPr>
-                <w:rFonts w:cs="Latha"/>
-                <w:sz w:val="28"/>
-                <w:szCs w:val="28"/>
-                <w:lang w:bidi="ta-IN"/>
-              </w:rPr>
-              <w:t>Panchaati  No. 41</w:t>
+            <w:proofErr w:type="gramStart"/>
+            <w:r>
+              <w:rPr>
+                <w:rFonts w:cs="Latha"/>
+                <w:sz w:val="28"/>
+                <w:szCs w:val="28"/>
+                <w:lang w:bidi="ta-IN"/>
+              </w:rPr>
+              <w:t>Panchaati  No.</w:t>
+            </w:r>
+            <w:proofErr w:type="gramEnd"/>
+            <w:r>
+              <w:rPr>
+                <w:rFonts w:cs="Latha"/>
+                <w:sz w:val="28"/>
+                <w:szCs w:val="28"/>
+                <w:lang w:bidi="ta-IN"/>
+              </w:rPr>
+              <w:t xml:space="preserve"> 41</w:t>
             </w:r>
           </w:p>
         </w:tc>
@@ -12290,14 +13057,25 @@
                 <w:lang w:bidi="ta-IN"/>
               </w:rPr>
             </w:pPr>
-            <w:r>
-              <w:rPr>
-                <w:rFonts w:cs="Latha"/>
-                <w:sz w:val="28"/>
-                <w:szCs w:val="28"/>
-                <w:lang w:bidi="ta-IN"/>
-              </w:rPr>
-              <w:t>Panchaati  No. 53</w:t>
+            <w:proofErr w:type="gramStart"/>
+            <w:r>
+              <w:rPr>
+                <w:rFonts w:cs="Latha"/>
+                <w:sz w:val="28"/>
+                <w:szCs w:val="28"/>
+                <w:lang w:bidi="ta-IN"/>
+              </w:rPr>
+              <w:t>Panchaati  No.</w:t>
+            </w:r>
+            <w:proofErr w:type="gramEnd"/>
+            <w:r>
+              <w:rPr>
+                <w:rFonts w:cs="Latha"/>
+                <w:sz w:val="28"/>
+                <w:szCs w:val="28"/>
+                <w:lang w:bidi="ta-IN"/>
+              </w:rPr>
+              <w:t xml:space="preserve"> 53</w:t>
             </w:r>
           </w:p>
         </w:tc>
@@ -12540,14 +13318,25 @@
                 <w:lang w:bidi="ta-IN"/>
               </w:rPr>
             </w:pPr>
-            <w:r>
-              <w:rPr>
-                <w:rFonts w:cs="Latha"/>
-                <w:sz w:val="28"/>
-                <w:szCs w:val="28"/>
-                <w:lang w:bidi="ta-IN"/>
-              </w:rPr>
-              <w:t>Panchaati  No. 59</w:t>
+            <w:proofErr w:type="gramStart"/>
+            <w:r>
+              <w:rPr>
+                <w:rFonts w:cs="Latha"/>
+                <w:sz w:val="28"/>
+                <w:szCs w:val="28"/>
+                <w:lang w:bidi="ta-IN"/>
+              </w:rPr>
+              <w:t>Panchaati  No.</w:t>
+            </w:r>
+            <w:proofErr w:type="gramEnd"/>
+            <w:r>
+              <w:rPr>
+                <w:rFonts w:cs="Latha"/>
+                <w:sz w:val="28"/>
+                <w:szCs w:val="28"/>
+                <w:lang w:bidi="ta-IN"/>
+              </w:rPr>
+              <w:t xml:space="preserve"> 59</w:t>
             </w:r>
           </w:p>
         </w:tc>
@@ -12763,7 +13552,27 @@
                 <w:szCs w:val="28"/>
                 <w:lang w:bidi="ta-IN"/>
               </w:rPr>
-              <w:t>(it is deergham)</w:t>
+              <w:t>(</w:t>
+            </w:r>
+            <w:proofErr w:type="gramStart"/>
+            <w:r>
+              <w:rPr>
+                <w:rFonts w:cs="Latha"/>
+                <w:sz w:val="28"/>
+                <w:szCs w:val="28"/>
+                <w:lang w:bidi="ta-IN"/>
+              </w:rPr>
+              <w:t>it</w:t>
+            </w:r>
+            <w:proofErr w:type="gramEnd"/>
+            <w:r>
+              <w:rPr>
+                <w:rFonts w:cs="Latha"/>
+                <w:sz w:val="28"/>
+                <w:szCs w:val="28"/>
+                <w:lang w:bidi="ta-IN"/>
+              </w:rPr>
+              <w:t xml:space="preserve"> is deergham)</w:t>
             </w:r>
           </w:p>
         </w:tc>
@@ -12832,14 +13641,25 @@
                 <w:lang w:bidi="ta-IN"/>
               </w:rPr>
             </w:pPr>
-            <w:r>
-              <w:rPr>
-                <w:rFonts w:cs="Latha"/>
-                <w:sz w:val="28"/>
-                <w:szCs w:val="28"/>
-                <w:lang w:bidi="ta-IN"/>
-              </w:rPr>
-              <w:t>Panchaati  No. 61</w:t>
+            <w:proofErr w:type="gramStart"/>
+            <w:r>
+              <w:rPr>
+                <w:rFonts w:cs="Latha"/>
+                <w:sz w:val="28"/>
+                <w:szCs w:val="28"/>
+                <w:lang w:bidi="ta-IN"/>
+              </w:rPr>
+              <w:t>Panchaati  No.</w:t>
+            </w:r>
+            <w:proofErr w:type="gramEnd"/>
+            <w:r>
+              <w:rPr>
+                <w:rFonts w:cs="Latha"/>
+                <w:sz w:val="28"/>
+                <w:szCs w:val="28"/>
+                <w:lang w:bidi="ta-IN"/>
+              </w:rPr>
+              <w:t xml:space="preserve"> 61</w:t>
             </w:r>
           </w:p>
         </w:tc>
@@ -13130,14 +13950,25 @@
                 <w:lang w:bidi="ta-IN"/>
               </w:rPr>
             </w:pPr>
-            <w:r>
-              <w:rPr>
-                <w:rFonts w:cs="Latha"/>
-                <w:sz w:val="28"/>
-                <w:szCs w:val="28"/>
-                <w:lang w:bidi="ta-IN"/>
-              </w:rPr>
-              <w:t>Panchaati  No. 16</w:t>
+            <w:proofErr w:type="gramStart"/>
+            <w:r>
+              <w:rPr>
+                <w:rFonts w:cs="Latha"/>
+                <w:sz w:val="28"/>
+                <w:szCs w:val="28"/>
+                <w:lang w:bidi="ta-IN"/>
+              </w:rPr>
+              <w:t>Panchaati  No.</w:t>
+            </w:r>
+            <w:proofErr w:type="gramEnd"/>
+            <w:r>
+              <w:rPr>
+                <w:rFonts w:cs="Latha"/>
+                <w:sz w:val="28"/>
+                <w:szCs w:val="28"/>
+                <w:lang w:bidi="ta-IN"/>
+              </w:rPr>
+              <w:t xml:space="preserve"> 16</w:t>
             </w:r>
           </w:p>
         </w:tc>
@@ -13338,14 +14169,25 @@
                 <w:lang w:bidi="ta-IN"/>
               </w:rPr>
             </w:pPr>
-            <w:r>
-              <w:rPr>
-                <w:rFonts w:cs="Latha"/>
-                <w:sz w:val="28"/>
-                <w:szCs w:val="28"/>
-                <w:lang w:bidi="ta-IN"/>
-              </w:rPr>
-              <w:t>Panchaati  No. 17</w:t>
+            <w:proofErr w:type="gramStart"/>
+            <w:r>
+              <w:rPr>
+                <w:rFonts w:cs="Latha"/>
+                <w:sz w:val="28"/>
+                <w:szCs w:val="28"/>
+                <w:lang w:bidi="ta-IN"/>
+              </w:rPr>
+              <w:t>Panchaati  No.</w:t>
+            </w:r>
+            <w:proofErr w:type="gramEnd"/>
+            <w:r>
+              <w:rPr>
+                <w:rFonts w:cs="Latha"/>
+                <w:sz w:val="28"/>
+                <w:szCs w:val="28"/>
+                <w:lang w:bidi="ta-IN"/>
+              </w:rPr>
+              <w:t xml:space="preserve"> 17</w:t>
             </w:r>
           </w:p>
         </w:tc>
@@ -13407,8 +14249,18 @@
                 <w:sz w:val="40"/>
                 <w:szCs w:val="40"/>
               </w:rPr>
-              <w:t>—ª.E</w:t>
-            </w:r>
+              <w:t>—</w:t>
+            </w:r>
+            <w:proofErr w:type="gramStart"/>
+            <w:r>
+              <w:rPr>
+                <w:rFonts w:ascii="BRH Malayalam Extra" w:hAnsi="BRH Malayalam Extra" w:cs="BRH Malayalam Extra"/>
+                <w:sz w:val="40"/>
+                <w:szCs w:val="40"/>
+              </w:rPr>
+              <w:t>ª.E</w:t>
+            </w:r>
+            <w:proofErr w:type="gramEnd"/>
             <w:r>
               <w:rPr>
                 <w:rFonts w:ascii="BRH Malayalam Extra" w:hAnsi="BRH Malayalam Extra" w:cs="BRH Malayalam Extra"/>
@@ -13476,7 +14328,17 @@
                 <w:szCs w:val="40"/>
                 <w:highlight w:val="green"/>
               </w:rPr>
-              <w:t>ª—</w:t>
+              <w:t>ª</w:t>
+            </w:r>
+            <w:proofErr w:type="gramStart"/>
+            <w:r>
+              <w:rPr>
+                <w:rFonts w:ascii="BRH Malayalam Extra" w:hAnsi="BRH Malayalam Extra" w:cs="BRH Malayalam Extra"/>
+                <w:sz w:val="40"/>
+                <w:szCs w:val="40"/>
+                <w:highlight w:val="green"/>
+              </w:rPr>
+              <w:t>—</w:t>
             </w:r>
             <w:r>
               <w:rPr>
@@ -13486,6 +14348,7 @@
               </w:rPr>
               <w:t>.E</w:t>
             </w:r>
+            <w:proofErr w:type="gramEnd"/>
             <w:r>
               <w:rPr>
                 <w:rFonts w:ascii="BRH Malayalam Extra" w:hAnsi="BRH Malayalam Extra" w:cs="BRH Malayalam Extra"/>
@@ -13596,14 +14459,25 @@
                 <w:lang w:bidi="ta-IN"/>
               </w:rPr>
             </w:pPr>
-            <w:r>
-              <w:rPr>
-                <w:rFonts w:cs="Latha"/>
-                <w:sz w:val="28"/>
-                <w:szCs w:val="28"/>
-                <w:lang w:bidi="ta-IN"/>
-              </w:rPr>
-              <w:t>Panchaati  No. 22</w:t>
+            <w:proofErr w:type="gramStart"/>
+            <w:r>
+              <w:rPr>
+                <w:rFonts w:cs="Latha"/>
+                <w:sz w:val="28"/>
+                <w:szCs w:val="28"/>
+                <w:lang w:bidi="ta-IN"/>
+              </w:rPr>
+              <w:t>Panchaati  No.</w:t>
+            </w:r>
+            <w:proofErr w:type="gramEnd"/>
+            <w:r>
+              <w:rPr>
+                <w:rFonts w:cs="Latha"/>
+                <w:sz w:val="28"/>
+                <w:szCs w:val="28"/>
+                <w:lang w:bidi="ta-IN"/>
+              </w:rPr>
+              <w:t xml:space="preserve"> 22</w:t>
             </w:r>
           </w:p>
         </w:tc>
@@ -13677,7 +14551,25 @@
                 <w:sz w:val="40"/>
                 <w:szCs w:val="40"/>
               </w:rPr>
-              <w:t xml:space="preserve"> px - [ ] </w:t>
+              <w:t xml:space="preserve"> px - </w:t>
+            </w:r>
+            <w:proofErr w:type="gramStart"/>
+            <w:r>
+              <w:rPr>
+                <w:rFonts w:ascii="BRH Malayalam Extra" w:hAnsi="BRH Malayalam Extra" w:cs="BRH Malayalam Extra"/>
+                <w:sz w:val="40"/>
+                <w:szCs w:val="40"/>
+              </w:rPr>
+              <w:t>[ ]</w:t>
+            </w:r>
+            <w:proofErr w:type="gramEnd"/>
+            <w:r>
+              <w:rPr>
+                <w:rFonts w:ascii="BRH Malayalam Extra" w:hAnsi="BRH Malayalam Extra" w:cs="BRH Malayalam Extra"/>
+                <w:sz w:val="40"/>
+                <w:szCs w:val="40"/>
+              </w:rPr>
+              <w:t xml:space="preserve"> </w:t>
             </w:r>
             <w:r>
               <w:rPr>
@@ -13756,7 +14648,25 @@
                 <w:sz w:val="40"/>
                 <w:szCs w:val="40"/>
               </w:rPr>
-              <w:t xml:space="preserve"> px - [ ] </w:t>
+              <w:t xml:space="preserve"> px - </w:t>
+            </w:r>
+            <w:proofErr w:type="gramStart"/>
+            <w:r>
+              <w:rPr>
+                <w:rFonts w:ascii="BRH Malayalam Extra" w:hAnsi="BRH Malayalam Extra" w:cs="BRH Malayalam Extra"/>
+                <w:sz w:val="40"/>
+                <w:szCs w:val="40"/>
+              </w:rPr>
+              <w:t>[ ]</w:t>
+            </w:r>
+            <w:proofErr w:type="gramEnd"/>
+            <w:r>
+              <w:rPr>
+                <w:rFonts w:ascii="BRH Malayalam Extra" w:hAnsi="BRH Malayalam Extra" w:cs="BRH Malayalam Extra"/>
+                <w:sz w:val="40"/>
+                <w:szCs w:val="40"/>
+              </w:rPr>
+              <w:t xml:space="preserve"> </w:t>
             </w:r>
             <w:r>
               <w:rPr>
@@ -13845,14 +14755,25 @@
                 <w:lang w:bidi="ta-IN"/>
               </w:rPr>
             </w:pPr>
-            <w:r>
-              <w:rPr>
-                <w:rFonts w:cs="Latha"/>
-                <w:sz w:val="28"/>
-                <w:szCs w:val="28"/>
-                <w:lang w:bidi="ta-IN"/>
-              </w:rPr>
-              <w:t>Panchaati  No. 49</w:t>
+            <w:proofErr w:type="gramStart"/>
+            <w:r>
+              <w:rPr>
+                <w:rFonts w:cs="Latha"/>
+                <w:sz w:val="28"/>
+                <w:szCs w:val="28"/>
+                <w:lang w:bidi="ta-IN"/>
+              </w:rPr>
+              <w:t>Panchaati  No.</w:t>
+            </w:r>
+            <w:proofErr w:type="gramEnd"/>
+            <w:r>
+              <w:rPr>
+                <w:rFonts w:cs="Latha"/>
+                <w:sz w:val="28"/>
+                <w:szCs w:val="28"/>
+                <w:lang w:bidi="ta-IN"/>
+              </w:rPr>
+              <w:t xml:space="preserve"> 49</w:t>
             </w:r>
           </w:p>
         </w:tc>
@@ -14054,14 +14975,25 @@
                 <w:lang w:bidi="ta-IN"/>
               </w:rPr>
             </w:pPr>
-            <w:r>
-              <w:rPr>
-                <w:rFonts w:cs="Latha"/>
-                <w:sz w:val="28"/>
-                <w:szCs w:val="28"/>
-                <w:lang w:bidi="ta-IN"/>
-              </w:rPr>
-              <w:t>Panchaati  No. 50</w:t>
+            <w:proofErr w:type="gramStart"/>
+            <w:r>
+              <w:rPr>
+                <w:rFonts w:cs="Latha"/>
+                <w:sz w:val="28"/>
+                <w:szCs w:val="28"/>
+                <w:lang w:bidi="ta-IN"/>
+              </w:rPr>
+              <w:t>Panchaati  No.</w:t>
+            </w:r>
+            <w:proofErr w:type="gramEnd"/>
+            <w:r>
+              <w:rPr>
+                <w:rFonts w:cs="Latha"/>
+                <w:sz w:val="28"/>
+                <w:szCs w:val="28"/>
+                <w:lang w:bidi="ta-IN"/>
+              </w:rPr>
+              <w:t xml:space="preserve"> 50</w:t>
             </w:r>
           </w:p>
         </w:tc>
@@ -14325,7 +15257,23 @@
           <w:b/>
           <w:bCs/>
         </w:rPr>
-        <w:t>(ignore those which are already incorporated in your book’s version and date)</w:t>
+        <w:t>(</w:t>
+      </w:r>
+      <w:proofErr w:type="gramStart"/>
+      <w:r>
+        <w:rPr>
+          <w:b/>
+          <w:bCs/>
+        </w:rPr>
+        <w:t>ignore</w:t>
+      </w:r>
+      <w:proofErr w:type="gramEnd"/>
+      <w:r>
+        <w:rPr>
+          <w:b/>
+          <w:bCs/>
+        </w:rPr>
+        <w:t xml:space="preserve"> those which are already incorporated in your book’s version and date)</w:t>
       </w:r>
     </w:p>
     <w:tbl>
@@ -14729,7 +15677,25 @@
                 <w:sz w:val="32"/>
                 <w:szCs w:val="32"/>
               </w:rPr>
-              <w:t>(it is not “gnee” but “gree”)</w:t>
+              <w:t>(</w:t>
+            </w:r>
+            <w:proofErr w:type="gramStart"/>
+            <w:r>
+              <w:rPr>
+                <w:rFonts w:cs="Arial"/>
+                <w:sz w:val="32"/>
+                <w:szCs w:val="32"/>
+              </w:rPr>
+              <w:t>it</w:t>
+            </w:r>
+            <w:proofErr w:type="gramEnd"/>
+            <w:r>
+              <w:rPr>
+                <w:rFonts w:cs="Arial"/>
+                <w:sz w:val="32"/>
+                <w:szCs w:val="32"/>
+              </w:rPr>
+              <w:t xml:space="preserve"> is not “gnee” but “gree”)</w:t>
             </w:r>
           </w:p>
         </w:tc>
@@ -17954,8 +18920,19 @@
                 <w:szCs w:val="28"/>
                 <w:lang w:bidi="ta-IN"/>
               </w:rPr>
-              <w:t>31st  Panchaati</w:t>
-            </w:r>
+              <w:t>31</w:t>
+            </w:r>
+            <w:proofErr w:type="gramStart"/>
+            <w:r>
+              <w:rPr>
+                <w:rFonts w:cs="Nirmala UI"/>
+                <w:sz w:val="28"/>
+                <w:szCs w:val="28"/>
+                <w:lang w:bidi="ta-IN"/>
+              </w:rPr>
+              <w:t>st  Panchaati</w:t>
+            </w:r>
+            <w:proofErr w:type="gramEnd"/>
           </w:p>
         </w:tc>
         <w:tc>
@@ -18284,8 +19261,18 @@
                 <w:szCs w:val="24"/>
                 <w:lang w:bidi="ta-IN"/>
               </w:rPr>
-              <w:t>38th  Panchaati</w:t>
-            </w:r>
+              <w:t>38</w:t>
+            </w:r>
+            <w:proofErr w:type="gramStart"/>
+            <w:r>
+              <w:rPr>
+                <w:rFonts w:cs="Nirmala UI"/>
+                <w:szCs w:val="24"/>
+                <w:lang w:bidi="ta-IN"/>
+              </w:rPr>
+              <w:t>th  Panchaati</w:t>
+            </w:r>
+            <w:proofErr w:type="gramEnd"/>
           </w:p>
         </w:tc>
         <w:tc>
@@ -18528,8 +19515,18 @@
                 <w:sz w:val="40"/>
                 <w:szCs w:val="40"/>
               </w:rPr>
-              <w:t>„hp</w:t>
-            </w:r>
+              <w:t>„</w:t>
+            </w:r>
+            <w:proofErr w:type="gramStart"/>
+            <w:r>
+              <w:rPr>
+                <w:rFonts w:ascii="BRH Malayalam Extra" w:hAnsi="BRH Malayalam Extra" w:cs="BRH Malayalam Extra"/>
+                <w:sz w:val="40"/>
+                <w:szCs w:val="40"/>
+              </w:rPr>
+              <w:t>hp</w:t>
+            </w:r>
+            <w:proofErr w:type="gramEnd"/>
             <w:r>
               <w:rPr>
                 <w:rFonts w:ascii="BRH Malayalam Extra" w:hAnsi="BRH Malayalam Extra" w:cs="BRH Malayalam Extra"/>
@@ -18618,8 +19615,18 @@
                 <w:sz w:val="40"/>
                 <w:szCs w:val="40"/>
               </w:rPr>
-              <w:t>„hp</w:t>
-            </w:r>
+              <w:t>„</w:t>
+            </w:r>
+            <w:proofErr w:type="gramStart"/>
+            <w:r>
+              <w:rPr>
+                <w:rFonts w:ascii="BRH Malayalam Extra" w:hAnsi="BRH Malayalam Extra" w:cs="BRH Malayalam Extra"/>
+                <w:sz w:val="40"/>
+                <w:szCs w:val="40"/>
+              </w:rPr>
+              <w:t>hp</w:t>
+            </w:r>
+            <w:proofErr w:type="gramEnd"/>
             <w:r>
               <w:rPr>
                 <w:rFonts w:ascii="BRH Malayalam Extra" w:hAnsi="BRH Malayalam Extra" w:cs="BRH Malayalam Extra"/>
@@ -18742,8 +19749,18 @@
                 <w:sz w:val="32"/>
                 <w:szCs w:val="32"/>
               </w:rPr>
-              <w:t>5th  Panchaati</w:t>
-            </w:r>
+              <w:t>5</w:t>
+            </w:r>
+            <w:proofErr w:type="gramStart"/>
+            <w:r>
+              <w:rPr>
+                <w:rFonts w:cs="Arial"/>
+                <w:sz w:val="32"/>
+                <w:szCs w:val="32"/>
+              </w:rPr>
+              <w:t>th  Panchaati</w:t>
+            </w:r>
+            <w:proofErr w:type="gramEnd"/>
           </w:p>
         </w:tc>
         <w:tc>
@@ -19006,8 +20023,18 @@
                 <w:sz w:val="32"/>
                 <w:szCs w:val="32"/>
               </w:rPr>
-              <w:t>17th  Panchaati</w:t>
-            </w:r>
+              <w:t>17</w:t>
+            </w:r>
+            <w:proofErr w:type="gramStart"/>
+            <w:r>
+              <w:rPr>
+                <w:rFonts w:cs="Arial"/>
+                <w:sz w:val="32"/>
+                <w:szCs w:val="32"/>
+              </w:rPr>
+              <w:t>th  Panchaati</w:t>
+            </w:r>
+            <w:proofErr w:type="gramEnd"/>
           </w:p>
         </w:tc>
         <w:tc>
@@ -19236,8 +20263,18 @@
                 <w:sz w:val="32"/>
                 <w:szCs w:val="32"/>
               </w:rPr>
-              <w:t>33rd  Panchaati</w:t>
-            </w:r>
+              <w:t>33</w:t>
+            </w:r>
+            <w:proofErr w:type="gramStart"/>
+            <w:r>
+              <w:rPr>
+                <w:rFonts w:cs="Arial"/>
+                <w:sz w:val="32"/>
+                <w:szCs w:val="32"/>
+              </w:rPr>
+              <w:t>rd  Panchaati</w:t>
+            </w:r>
+            <w:proofErr w:type="gramEnd"/>
           </w:p>
           <w:p>
             <w:pPr>
@@ -19263,13 +20300,23 @@
               </w:rPr>
               <w:t>(</w:t>
             </w:r>
+            <w:proofErr w:type="gramStart"/>
             <w:r>
               <w:rPr>
                 <w:rFonts w:cs="Arial"/>
                 <w:sz w:val="28"/>
                 <w:szCs w:val="32"/>
               </w:rPr>
-              <w:t>correction at 4 places</w:t>
+              <w:t>correction</w:t>
+            </w:r>
+            <w:proofErr w:type="gramEnd"/>
+            <w:r>
+              <w:rPr>
+                <w:rFonts w:cs="Arial"/>
+                <w:sz w:val="28"/>
+                <w:szCs w:val="32"/>
+              </w:rPr>
+              <w:t xml:space="preserve"> at 4 places</w:t>
             </w:r>
             <w:r>
               <w:rPr>
@@ -19370,6 +20417,7 @@
               </w:rPr>
               <w:t>jb§-b—</w:t>
             </w:r>
+            <w:proofErr w:type="gramStart"/>
             <w:r>
               <w:rPr>
                 <w:rFonts w:ascii="BRH Malayalam Extra" w:hAnsi="BRH Malayalam Extra" w:cs="BRH Malayalam Extra"/>
@@ -19385,7 +20433,16 @@
                 <w:sz w:val="40"/>
                 <w:szCs w:val="40"/>
               </w:rPr>
-              <w:t>qe¢ªYix</w:t>
+              <w:t>qe</w:t>
+            </w:r>
+            <w:proofErr w:type="gramEnd"/>
+            <w:r>
+              <w:rPr>
+                <w:rFonts w:ascii="BRH Malayalam Extra" w:hAnsi="BRH Malayalam Extra" w:cs="BRH Malayalam Extra"/>
+                <w:sz w:val="40"/>
+                <w:szCs w:val="40"/>
+              </w:rPr>
+              <w:t>¢ªYix</w:t>
             </w:r>
             <w:r>
               <w:rPr>
@@ -19465,8 +20522,18 @@
                 <w:sz w:val="32"/>
                 <w:szCs w:val="32"/>
               </w:rPr>
-              <w:t>34th  Panchaati</w:t>
-            </w:r>
+              <w:t>34</w:t>
+            </w:r>
+            <w:proofErr w:type="gramStart"/>
+            <w:r>
+              <w:rPr>
+                <w:rFonts w:cs="Arial"/>
+                <w:sz w:val="32"/>
+                <w:szCs w:val="32"/>
+              </w:rPr>
+              <w:t>th  Panchaati</w:t>
+            </w:r>
+            <w:proofErr w:type="gramEnd"/>
           </w:p>
           <w:p>
             <w:pPr>
@@ -19489,7 +20556,25 @@
                 <w:sz w:val="28"/>
                 <w:szCs w:val="32"/>
               </w:rPr>
-              <w:t>(correction at 4 places)</w:t>
+              <w:t>(</w:t>
+            </w:r>
+            <w:proofErr w:type="gramStart"/>
+            <w:r>
+              <w:rPr>
+                <w:rFonts w:cs="Arial"/>
+                <w:sz w:val="28"/>
+                <w:szCs w:val="32"/>
+              </w:rPr>
+              <w:t>correction</w:t>
+            </w:r>
+            <w:proofErr w:type="gramEnd"/>
+            <w:r>
+              <w:rPr>
+                <w:rFonts w:cs="Arial"/>
+                <w:sz w:val="28"/>
+                <w:szCs w:val="32"/>
+              </w:rPr>
+              <w:t xml:space="preserve"> at 4 places)</w:t>
             </w:r>
           </w:p>
         </w:tc>
@@ -19582,6 +20667,7 @@
               </w:rPr>
               <w:t>b—</w:t>
             </w:r>
+            <w:proofErr w:type="gramStart"/>
             <w:r>
               <w:rPr>
                 <w:rFonts w:ascii="BRH Malayalam Extra" w:hAnsi="BRH Malayalam Extra" w:cs="BRH Malayalam Extra"/>
@@ -19597,7 +20683,16 @@
                 <w:sz w:val="40"/>
                 <w:szCs w:val="40"/>
               </w:rPr>
-              <w:t>qe¢ªYix</w:t>
+              <w:t>qe</w:t>
+            </w:r>
+            <w:proofErr w:type="gramEnd"/>
+            <w:r>
+              <w:rPr>
+                <w:rFonts w:ascii="BRH Malayalam Extra" w:hAnsi="BRH Malayalam Extra" w:cs="BRH Malayalam Extra"/>
+                <w:sz w:val="40"/>
+                <w:szCs w:val="40"/>
+              </w:rPr>
+              <w:t>¢ªYix</w:t>
             </w:r>
             <w:r>
               <w:rPr>
@@ -19679,8 +20774,18 @@
                 <w:sz w:val="32"/>
                 <w:szCs w:val="32"/>
               </w:rPr>
-              <w:t>60th  Panchaati</w:t>
-            </w:r>
+              <w:t>60</w:t>
+            </w:r>
+            <w:proofErr w:type="gramStart"/>
+            <w:r>
+              <w:rPr>
+                <w:rFonts w:cs="Arial"/>
+                <w:sz w:val="32"/>
+                <w:szCs w:val="32"/>
+              </w:rPr>
+              <w:t>th  Panchaati</w:t>
+            </w:r>
+            <w:proofErr w:type="gramEnd"/>
           </w:p>
         </w:tc>
         <w:tc>
@@ -20028,8 +21133,18 @@
                 <w:sz w:val="32"/>
                 <w:szCs w:val="32"/>
               </w:rPr>
-              <w:t>69th  Panchaati</w:t>
-            </w:r>
+              <w:t>69</w:t>
+            </w:r>
+            <w:proofErr w:type="gramStart"/>
+            <w:r>
+              <w:rPr>
+                <w:rFonts w:cs="Arial"/>
+                <w:sz w:val="32"/>
+                <w:szCs w:val="32"/>
+              </w:rPr>
+              <w:t>th  Panchaati</w:t>
+            </w:r>
+            <w:proofErr w:type="gramEnd"/>
           </w:p>
         </w:tc>
         <w:tc>
@@ -20353,8 +21468,18 @@
                 <w:sz w:val="32"/>
                 <w:szCs w:val="32"/>
               </w:rPr>
-              <w:t>73rd  Panchaati</w:t>
-            </w:r>
+              <w:t>73</w:t>
+            </w:r>
+            <w:proofErr w:type="gramStart"/>
+            <w:r>
+              <w:rPr>
+                <w:rFonts w:cs="Arial"/>
+                <w:sz w:val="32"/>
+                <w:szCs w:val="32"/>
+              </w:rPr>
+              <w:t>rd  Panchaati</w:t>
+            </w:r>
+            <w:proofErr w:type="gramEnd"/>
           </w:p>
         </w:tc>
         <w:tc>
@@ -21934,6 +23059,7 @@
         </w:rPr>
         <w:t xml:space="preserve">Corrections –Observed till </w:t>
       </w:r>
+      <w:proofErr w:type="gramStart"/>
       <w:r>
         <w:rPr>
           <w:b/>
@@ -21955,6 +23081,7 @@
         </w:rPr>
         <w:t>th</w:t>
       </w:r>
+      <w:proofErr w:type="gramEnd"/>
       <w:r>
         <w:rPr>
           <w:b/>
@@ -22019,7 +23146,23 @@
           <w:b/>
           <w:bCs/>
         </w:rPr>
-        <w:t>(ignore those which are already incorporated in your book’s version and date)</w:t>
+        <w:t>(</w:t>
+      </w:r>
+      <w:proofErr w:type="gramStart"/>
+      <w:r>
+        <w:rPr>
+          <w:b/>
+          <w:bCs/>
+        </w:rPr>
+        <w:t>ignore</w:t>
+      </w:r>
+      <w:proofErr w:type="gramEnd"/>
+      <w:r>
+        <w:rPr>
+          <w:b/>
+          <w:bCs/>
+        </w:rPr>
+        <w:t xml:space="preserve"> those which are already incorporated in your book’s version and date)</w:t>
       </w:r>
     </w:p>
     <w:tbl>
@@ -22677,7 +23820,7 @@
 </file>
 
 <file path=word/endnotes.xml><?xml version="1.0" encoding="utf-8"?>
-<w:endnotes xmlns:wpc="http://schemas.microsoft.com/office/word/2010/wordprocessingCanvas" xmlns:cx="http://schemas.microsoft.com/office/drawing/2014/chartex" xmlns:cx1="http://schemas.microsoft.com/office/drawing/2015/9/8/chartex" xmlns:mc="http://schemas.openxmlformats.org/markup-compatibility/2006" xmlns:o="urn:schemas-microsoft-com:office:office" xmlns:r="http://schemas.openxmlformats.org/officeDocument/2006/relationships" xmlns:m="http://schemas.openxmlformats.org/officeDocument/2006/math" xmlns:v="urn:schemas-microsoft-com:vml" xmlns:wp14="http://schemas.microsoft.com/office/word/2010/wordprocessingDrawing" xmlns:wp="http://schemas.openxmlformats.org/drawingml/2006/wordprocessingDrawing" xmlns:w10="urn:schemas-microsoft-com:office:word" xmlns:w="http://schemas.openxmlformats.org/wordprocessingml/2006/main" xmlns:w14="http://schemas.microsoft.com/office/word/2010/wordml" xmlns:w15="http://schemas.microsoft.com/office/word/2012/wordml" xmlns:w16se="http://schemas.microsoft.com/office/word/2015/wordml/symex" xmlns:wpg="http://schemas.microsoft.com/office/word/2010/wordprocessingGroup" xmlns:wpi="http://schemas.microsoft.com/office/word/2010/wordprocessingInk" xmlns:wne="http://schemas.microsoft.com/office/word/2006/wordml" xmlns:wps="http://schemas.microsoft.com/office/word/2010/wordprocessingShape" mc:Ignorable="w14 w15 w16se wp14">
+<w:endnotes xmlns:wpc="http://schemas.microsoft.com/office/word/2010/wordprocessingCanvas" xmlns:cx="http://schemas.microsoft.com/office/drawing/2014/chartex" xmlns:cx1="http://schemas.microsoft.com/office/drawing/2015/9/8/chartex" xmlns:cx2="http://schemas.microsoft.com/office/drawing/2015/10/21/chartex" xmlns:cx3="http://schemas.microsoft.com/office/drawing/2016/5/9/chartex" xmlns:cx4="http://schemas.microsoft.com/office/drawing/2016/5/10/chartex" xmlns:cx5="http://schemas.microsoft.com/office/drawing/2016/5/11/chartex" xmlns:cx6="http://schemas.microsoft.com/office/drawing/2016/5/12/chartex" xmlns:cx7="http://schemas.microsoft.com/office/drawing/2016/5/13/chartex" xmlns:cx8="http://schemas.microsoft.com/office/drawing/2016/5/14/chartex" xmlns:mc="http://schemas.openxmlformats.org/markup-compatibility/2006" xmlns:aink="http://schemas.microsoft.com/office/drawing/2016/ink" xmlns:am3d="http://schemas.microsoft.com/office/drawing/2017/model3d" xmlns:o="urn:schemas-microsoft-com:office:office" xmlns:oel="http://schemas.microsoft.com/office/2019/extlst" xmlns:r="http://schemas.openxmlformats.org/officeDocument/2006/relationships" xmlns:m="http://schemas.openxmlformats.org/officeDocument/2006/math" xmlns:v="urn:schemas-microsoft-com:vml" xmlns:wp14="http://schemas.microsoft.com/office/word/2010/wordprocessingDrawing" xmlns:wp="http://schemas.openxmlformats.org/drawingml/2006/wordprocessingDrawing" xmlns:w10="urn:schemas-microsoft-com:office:word" xmlns:w="http://schemas.openxmlformats.org/wordprocessingml/2006/main" xmlns:w14="http://schemas.microsoft.com/office/word/2010/wordml" xmlns:w15="http://schemas.microsoft.com/office/word/2012/wordml" xmlns:w16cex="http://schemas.microsoft.com/office/word/2018/wordml/cex" xmlns:w16cid="http://schemas.microsoft.com/office/word/2016/wordml/cid" xmlns:w16="http://schemas.microsoft.com/office/word/2018/wordml" xmlns:w16sdtdh="http://schemas.microsoft.com/office/word/2020/wordml/sdtdatahash" xmlns:w16se="http://schemas.microsoft.com/office/word/2015/wordml/symex" xmlns:wpg="http://schemas.microsoft.com/office/word/2010/wordprocessingGroup" xmlns:wpi="http://schemas.microsoft.com/office/word/2010/wordprocessingInk" xmlns:wne="http://schemas.microsoft.com/office/word/2006/wordml" xmlns:wps="http://schemas.microsoft.com/office/word/2010/wordprocessingShape" mc:Ignorable="w14 w15 w16se w16cid w16 w16cex w16sdtdh wp14">
   <w:endnote w:type="separator" w:id="-1">
     <w:p>
       <w:pPr>
@@ -22702,7 +23845,7 @@
 </file>
 
 <file path=word/footer1.xml><?xml version="1.0" encoding="utf-8"?>
-<w:ftr xmlns:wpc="http://schemas.microsoft.com/office/word/2010/wordprocessingCanvas" xmlns:cx="http://schemas.microsoft.com/office/drawing/2014/chartex" xmlns:cx1="http://schemas.microsoft.com/office/drawing/2015/9/8/chartex" xmlns:mc="http://schemas.openxmlformats.org/markup-compatibility/2006" xmlns:o="urn:schemas-microsoft-com:office:office" xmlns:r="http://schemas.openxmlformats.org/officeDocument/2006/relationships" xmlns:m="http://schemas.openxmlformats.org/officeDocument/2006/math" xmlns:v="urn:schemas-microsoft-com:vml" xmlns:wp14="http://schemas.microsoft.com/office/word/2010/wordprocessingDrawing" xmlns:wp="http://schemas.openxmlformats.org/drawingml/2006/wordprocessingDrawing" xmlns:w10="urn:schemas-microsoft-com:office:word" xmlns:w="http://schemas.openxmlformats.org/wordprocessingml/2006/main" xmlns:w14="http://schemas.microsoft.com/office/word/2010/wordml" xmlns:w15="http://schemas.microsoft.com/office/word/2012/wordml" xmlns:w16se="http://schemas.microsoft.com/office/word/2015/wordml/symex" xmlns:wpg="http://schemas.microsoft.com/office/word/2010/wordprocessingGroup" xmlns:wpi="http://schemas.microsoft.com/office/word/2010/wordprocessingInk" xmlns:wne="http://schemas.microsoft.com/office/word/2006/wordml" xmlns:wps="http://schemas.microsoft.com/office/word/2010/wordprocessingShape" mc:Ignorable="w14 w15 w16se wp14">
+<w:ftr xmlns:wpc="http://schemas.microsoft.com/office/word/2010/wordprocessingCanvas" xmlns:cx="http://schemas.microsoft.com/office/drawing/2014/chartex" xmlns:cx1="http://schemas.microsoft.com/office/drawing/2015/9/8/chartex" xmlns:cx2="http://schemas.microsoft.com/office/drawing/2015/10/21/chartex" xmlns:cx3="http://schemas.microsoft.com/office/drawing/2016/5/9/chartex" xmlns:cx4="http://schemas.microsoft.com/office/drawing/2016/5/10/chartex" xmlns:cx5="http://schemas.microsoft.com/office/drawing/2016/5/11/chartex" xmlns:cx6="http://schemas.microsoft.com/office/drawing/2016/5/12/chartex" xmlns:cx7="http://schemas.microsoft.com/office/drawing/2016/5/13/chartex" xmlns:cx8="http://schemas.microsoft.com/office/drawing/2016/5/14/chartex" xmlns:mc="http://schemas.openxmlformats.org/markup-compatibility/2006" xmlns:aink="http://schemas.microsoft.com/office/drawing/2016/ink" xmlns:am3d="http://schemas.microsoft.com/office/drawing/2017/model3d" xmlns:o="urn:schemas-microsoft-com:office:office" xmlns:oel="http://schemas.microsoft.com/office/2019/extlst" xmlns:r="http://schemas.openxmlformats.org/officeDocument/2006/relationships" xmlns:m="http://schemas.openxmlformats.org/officeDocument/2006/math" xmlns:v="urn:schemas-microsoft-com:vml" xmlns:wp14="http://schemas.microsoft.com/office/word/2010/wordprocessingDrawing" xmlns:wp="http://schemas.openxmlformats.org/drawingml/2006/wordprocessingDrawing" xmlns:w10="urn:schemas-microsoft-com:office:word" xmlns:w="http://schemas.openxmlformats.org/wordprocessingml/2006/main" xmlns:w14="http://schemas.microsoft.com/office/word/2010/wordml" xmlns:w15="http://schemas.microsoft.com/office/word/2012/wordml" xmlns:w16cex="http://schemas.microsoft.com/office/word/2018/wordml/cex" xmlns:w16cid="http://schemas.microsoft.com/office/word/2016/wordml/cid" xmlns:w16="http://schemas.microsoft.com/office/word/2018/wordml" xmlns:w16sdtdh="http://schemas.microsoft.com/office/word/2020/wordml/sdtdatahash" xmlns:w16se="http://schemas.microsoft.com/office/word/2015/wordml/symex" xmlns:wpg="http://schemas.microsoft.com/office/word/2010/wordprocessingGroup" xmlns:wpi="http://schemas.microsoft.com/office/word/2010/wordprocessingInk" xmlns:wne="http://schemas.microsoft.com/office/word/2006/wordml" xmlns:wps="http://schemas.microsoft.com/office/word/2010/wordprocessingShape" mc:Ignorable="w14 w15 w16se w16cid w16 w16cex w16sdtdh wp14">
   <w:p>
     <w:pPr>
       <w:pBdr>
@@ -22883,7 +24026,7 @@
 </file>
 
 <file path=word/footer2.xml><?xml version="1.0" encoding="utf-8"?>
-<w:ftr xmlns:wpc="http://schemas.microsoft.com/office/word/2010/wordprocessingCanvas" xmlns:cx="http://schemas.microsoft.com/office/drawing/2014/chartex" xmlns:cx1="http://schemas.microsoft.com/office/drawing/2015/9/8/chartex" xmlns:mc="http://schemas.openxmlformats.org/markup-compatibility/2006" xmlns:o="urn:schemas-microsoft-com:office:office" xmlns:r="http://schemas.openxmlformats.org/officeDocument/2006/relationships" xmlns:m="http://schemas.openxmlformats.org/officeDocument/2006/math" xmlns:v="urn:schemas-microsoft-com:vml" xmlns:wp14="http://schemas.microsoft.com/office/word/2010/wordprocessingDrawing" xmlns:wp="http://schemas.openxmlformats.org/drawingml/2006/wordprocessingDrawing" xmlns:w10="urn:schemas-microsoft-com:office:word" xmlns:w="http://schemas.openxmlformats.org/wordprocessingml/2006/main" xmlns:w14="http://schemas.microsoft.com/office/word/2010/wordml" xmlns:w15="http://schemas.microsoft.com/office/word/2012/wordml" xmlns:w16se="http://schemas.microsoft.com/office/word/2015/wordml/symex" xmlns:wpg="http://schemas.microsoft.com/office/word/2010/wordprocessingGroup" xmlns:wpi="http://schemas.microsoft.com/office/word/2010/wordprocessingInk" xmlns:wne="http://schemas.microsoft.com/office/word/2006/wordml" xmlns:wps="http://schemas.microsoft.com/office/word/2010/wordprocessingShape" mc:Ignorable="w14 w15 w16se wp14">
+<w:ftr xmlns:wpc="http://schemas.microsoft.com/office/word/2010/wordprocessingCanvas" xmlns:cx="http://schemas.microsoft.com/office/drawing/2014/chartex" xmlns:cx1="http://schemas.microsoft.com/office/drawing/2015/9/8/chartex" xmlns:cx2="http://schemas.microsoft.com/office/drawing/2015/10/21/chartex" xmlns:cx3="http://schemas.microsoft.com/office/drawing/2016/5/9/chartex" xmlns:cx4="http://schemas.microsoft.com/office/drawing/2016/5/10/chartex" xmlns:cx5="http://schemas.microsoft.com/office/drawing/2016/5/11/chartex" xmlns:cx6="http://schemas.microsoft.com/office/drawing/2016/5/12/chartex" xmlns:cx7="http://schemas.microsoft.com/office/drawing/2016/5/13/chartex" xmlns:cx8="http://schemas.microsoft.com/office/drawing/2016/5/14/chartex" xmlns:mc="http://schemas.openxmlformats.org/markup-compatibility/2006" xmlns:aink="http://schemas.microsoft.com/office/drawing/2016/ink" xmlns:am3d="http://schemas.microsoft.com/office/drawing/2017/model3d" xmlns:o="urn:schemas-microsoft-com:office:office" xmlns:oel="http://schemas.microsoft.com/office/2019/extlst" xmlns:r="http://schemas.openxmlformats.org/officeDocument/2006/relationships" xmlns:m="http://schemas.openxmlformats.org/officeDocument/2006/math" xmlns:v="urn:schemas-microsoft-com:vml" xmlns:wp14="http://schemas.microsoft.com/office/word/2010/wordprocessingDrawing" xmlns:wp="http://schemas.openxmlformats.org/drawingml/2006/wordprocessingDrawing" xmlns:w10="urn:schemas-microsoft-com:office:word" xmlns:w="http://schemas.openxmlformats.org/wordprocessingml/2006/main" xmlns:w14="http://schemas.microsoft.com/office/word/2010/wordml" xmlns:w15="http://schemas.microsoft.com/office/word/2012/wordml" xmlns:w16cex="http://schemas.microsoft.com/office/word/2018/wordml/cex" xmlns:w16cid="http://schemas.microsoft.com/office/word/2016/wordml/cid" xmlns:w16="http://schemas.microsoft.com/office/word/2018/wordml" xmlns:w16sdtdh="http://schemas.microsoft.com/office/word/2020/wordml/sdtdatahash" xmlns:w16se="http://schemas.microsoft.com/office/word/2015/wordml/symex" xmlns:wpg="http://schemas.microsoft.com/office/word/2010/wordprocessingGroup" xmlns:wpi="http://schemas.microsoft.com/office/word/2010/wordprocessingInk" xmlns:wne="http://schemas.microsoft.com/office/word/2006/wordml" xmlns:wps="http://schemas.microsoft.com/office/word/2010/wordprocessingShape" mc:Ignorable="w14 w15 w16se w16cid w16 w16cex w16sdtdh wp14">
   <w:p>
     <w:pPr>
       <w:pBdr>
@@ -23078,7 +24221,7 @@
 </file>
 
 <file path=word/footnotes.xml><?xml version="1.0" encoding="utf-8"?>
-<w:footnotes xmlns:wpc="http://schemas.microsoft.com/office/word/2010/wordprocessingCanvas" xmlns:cx="http://schemas.microsoft.com/office/drawing/2014/chartex" xmlns:cx1="http://schemas.microsoft.com/office/drawing/2015/9/8/chartex" xmlns:mc="http://schemas.openxmlformats.org/markup-compatibility/2006" xmlns:o="urn:schemas-microsoft-com:office:office" xmlns:r="http://schemas.openxmlformats.org/officeDocument/2006/relationships" xmlns:m="http://schemas.openxmlformats.org/officeDocument/2006/math" xmlns:v="urn:schemas-microsoft-com:vml" xmlns:wp14="http://schemas.microsoft.com/office/word/2010/wordprocessingDrawing" xmlns:wp="http://schemas.openxmlformats.org/drawingml/2006/wordprocessingDrawing" xmlns:w10="urn:schemas-microsoft-com:office:word" xmlns:w="http://schemas.openxmlformats.org/wordprocessingml/2006/main" xmlns:w14="http://schemas.microsoft.com/office/word/2010/wordml" xmlns:w15="http://schemas.microsoft.com/office/word/2012/wordml" xmlns:w16se="http://schemas.microsoft.com/office/word/2015/wordml/symex" xmlns:wpg="http://schemas.microsoft.com/office/word/2010/wordprocessingGroup" xmlns:wpi="http://schemas.microsoft.com/office/word/2010/wordprocessingInk" xmlns:wne="http://schemas.microsoft.com/office/word/2006/wordml" xmlns:wps="http://schemas.microsoft.com/office/word/2010/wordprocessingShape" mc:Ignorable="w14 w15 w16se wp14">
+<w:footnotes xmlns:wpc="http://schemas.microsoft.com/office/word/2010/wordprocessingCanvas" xmlns:cx="http://schemas.microsoft.com/office/drawing/2014/chartex" xmlns:cx1="http://schemas.microsoft.com/office/drawing/2015/9/8/chartex" xmlns:cx2="http://schemas.microsoft.com/office/drawing/2015/10/21/chartex" xmlns:cx3="http://schemas.microsoft.com/office/drawing/2016/5/9/chartex" xmlns:cx4="http://schemas.microsoft.com/office/drawing/2016/5/10/chartex" xmlns:cx5="http://schemas.microsoft.com/office/drawing/2016/5/11/chartex" xmlns:cx6="http://schemas.microsoft.com/office/drawing/2016/5/12/chartex" xmlns:cx7="http://schemas.microsoft.com/office/drawing/2016/5/13/chartex" xmlns:cx8="http://schemas.microsoft.com/office/drawing/2016/5/14/chartex" xmlns:mc="http://schemas.openxmlformats.org/markup-compatibility/2006" xmlns:aink="http://schemas.microsoft.com/office/drawing/2016/ink" xmlns:am3d="http://schemas.microsoft.com/office/drawing/2017/model3d" xmlns:o="urn:schemas-microsoft-com:office:office" xmlns:oel="http://schemas.microsoft.com/office/2019/extlst" xmlns:r="http://schemas.openxmlformats.org/officeDocument/2006/relationships" xmlns:m="http://schemas.openxmlformats.org/officeDocument/2006/math" xmlns:v="urn:schemas-microsoft-com:vml" xmlns:wp14="http://schemas.microsoft.com/office/word/2010/wordprocessingDrawing" xmlns:wp="http://schemas.openxmlformats.org/drawingml/2006/wordprocessingDrawing" xmlns:w10="urn:schemas-microsoft-com:office:word" xmlns:w="http://schemas.openxmlformats.org/wordprocessingml/2006/main" xmlns:w14="http://schemas.microsoft.com/office/word/2010/wordml" xmlns:w15="http://schemas.microsoft.com/office/word/2012/wordml" xmlns:w16cex="http://schemas.microsoft.com/office/word/2018/wordml/cex" xmlns:w16cid="http://schemas.microsoft.com/office/word/2016/wordml/cid" xmlns:w16="http://schemas.microsoft.com/office/word/2018/wordml" xmlns:w16sdtdh="http://schemas.microsoft.com/office/word/2020/wordml/sdtdatahash" xmlns:w16se="http://schemas.microsoft.com/office/word/2015/wordml/symex" xmlns:wpg="http://schemas.microsoft.com/office/word/2010/wordprocessingGroup" xmlns:wpi="http://schemas.microsoft.com/office/word/2010/wordprocessingInk" xmlns:wne="http://schemas.microsoft.com/office/word/2006/wordml" xmlns:wps="http://schemas.microsoft.com/office/word/2010/wordprocessingShape" mc:Ignorable="w14 w15 w16se w16cid w16 w16cex w16sdtdh wp14">
   <w:footnote w:type="separator" w:id="-1">
     <w:p>
       <w:pPr>
@@ -23103,7 +24246,7 @@
 </file>
 
 <file path=word/header1.xml><?xml version="1.0" encoding="utf-8"?>
-<w:hdr xmlns:wpc="http://schemas.microsoft.com/office/word/2010/wordprocessingCanvas" xmlns:cx="http://schemas.microsoft.com/office/drawing/2014/chartex" xmlns:cx1="http://schemas.microsoft.com/office/drawing/2015/9/8/chartex" xmlns:mc="http://schemas.openxmlformats.org/markup-compatibility/2006" xmlns:o="urn:schemas-microsoft-com:office:office" xmlns:r="http://schemas.openxmlformats.org/officeDocument/2006/relationships" xmlns:m="http://schemas.openxmlformats.org/officeDocument/2006/math" xmlns:v="urn:schemas-microsoft-com:vml" xmlns:wp14="http://schemas.microsoft.com/office/word/2010/wordprocessingDrawing" xmlns:wp="http://schemas.openxmlformats.org/drawingml/2006/wordprocessingDrawing" xmlns:w10="urn:schemas-microsoft-com:office:word" xmlns:w="http://schemas.openxmlformats.org/wordprocessingml/2006/main" xmlns:w14="http://schemas.microsoft.com/office/word/2010/wordml" xmlns:w15="http://schemas.microsoft.com/office/word/2012/wordml" xmlns:w16se="http://schemas.microsoft.com/office/word/2015/wordml/symex" xmlns:wpg="http://schemas.microsoft.com/office/word/2010/wordprocessingGroup" xmlns:wpi="http://schemas.microsoft.com/office/word/2010/wordprocessingInk" xmlns:wne="http://schemas.microsoft.com/office/word/2006/wordml" xmlns:wps="http://schemas.microsoft.com/office/word/2010/wordprocessingShape" mc:Ignorable="w14 w15 w16se wp14">
+<w:hdr xmlns:wpc="http://schemas.microsoft.com/office/word/2010/wordprocessingCanvas" xmlns:cx="http://schemas.microsoft.com/office/drawing/2014/chartex" xmlns:cx1="http://schemas.microsoft.com/office/drawing/2015/9/8/chartex" xmlns:cx2="http://schemas.microsoft.com/office/drawing/2015/10/21/chartex" xmlns:cx3="http://schemas.microsoft.com/office/drawing/2016/5/9/chartex" xmlns:cx4="http://schemas.microsoft.com/office/drawing/2016/5/10/chartex" xmlns:cx5="http://schemas.microsoft.com/office/drawing/2016/5/11/chartex" xmlns:cx6="http://schemas.microsoft.com/office/drawing/2016/5/12/chartex" xmlns:cx7="http://schemas.microsoft.com/office/drawing/2016/5/13/chartex" xmlns:cx8="http://schemas.microsoft.com/office/drawing/2016/5/14/chartex" xmlns:mc="http://schemas.openxmlformats.org/markup-compatibility/2006" xmlns:aink="http://schemas.microsoft.com/office/drawing/2016/ink" xmlns:am3d="http://schemas.microsoft.com/office/drawing/2017/model3d" xmlns:o="urn:schemas-microsoft-com:office:office" xmlns:oel="http://schemas.microsoft.com/office/2019/extlst" xmlns:r="http://schemas.openxmlformats.org/officeDocument/2006/relationships" xmlns:m="http://schemas.openxmlformats.org/officeDocument/2006/math" xmlns:v="urn:schemas-microsoft-com:vml" xmlns:wp14="http://schemas.microsoft.com/office/word/2010/wordprocessingDrawing" xmlns:wp="http://schemas.openxmlformats.org/drawingml/2006/wordprocessingDrawing" xmlns:w10="urn:schemas-microsoft-com:office:word" xmlns:w="http://schemas.openxmlformats.org/wordprocessingml/2006/main" xmlns:w14="http://schemas.microsoft.com/office/word/2010/wordml" xmlns:w15="http://schemas.microsoft.com/office/word/2012/wordml" xmlns:w16cex="http://schemas.microsoft.com/office/word/2018/wordml/cex" xmlns:w16cid="http://schemas.microsoft.com/office/word/2016/wordml/cid" xmlns:w16="http://schemas.microsoft.com/office/word/2018/wordml" xmlns:w16sdtdh="http://schemas.microsoft.com/office/word/2020/wordml/sdtdatahash" xmlns:w16se="http://schemas.microsoft.com/office/word/2015/wordml/symex" xmlns:wpg="http://schemas.microsoft.com/office/word/2010/wordprocessingGroup" xmlns:wpi="http://schemas.microsoft.com/office/word/2010/wordprocessingInk" xmlns:wne="http://schemas.microsoft.com/office/word/2006/wordml" xmlns:wps="http://schemas.microsoft.com/office/word/2010/wordprocessingShape" mc:Ignorable="w14 w15 w16se w16cid w16 w16cex w16sdtdh wp14">
   <w:p>
     <w:pPr>
       <w:pStyle w:val="Header"/>
@@ -23124,7 +24267,7 @@
 </file>
 
 <file path=word/header2.xml><?xml version="1.0" encoding="utf-8"?>
-<w:hdr xmlns:wpc="http://schemas.microsoft.com/office/word/2010/wordprocessingCanvas" xmlns:cx="http://schemas.microsoft.com/office/drawing/2014/chartex" xmlns:cx1="http://schemas.microsoft.com/office/drawing/2015/9/8/chartex" xmlns:mc="http://schemas.openxmlformats.org/markup-compatibility/2006" xmlns:o="urn:schemas-microsoft-com:office:office" xmlns:r="http://schemas.openxmlformats.org/officeDocument/2006/relationships" xmlns:m="http://schemas.openxmlformats.org/officeDocument/2006/math" xmlns:v="urn:schemas-microsoft-com:vml" xmlns:wp14="http://schemas.microsoft.com/office/word/2010/wordprocessingDrawing" xmlns:wp="http://schemas.openxmlformats.org/drawingml/2006/wordprocessingDrawing" xmlns:w10="urn:schemas-microsoft-com:office:word" xmlns:w="http://schemas.openxmlformats.org/wordprocessingml/2006/main" xmlns:w14="http://schemas.microsoft.com/office/word/2010/wordml" xmlns:w15="http://schemas.microsoft.com/office/word/2012/wordml" xmlns:w16se="http://schemas.microsoft.com/office/word/2015/wordml/symex" xmlns:wpg="http://schemas.microsoft.com/office/word/2010/wordprocessingGroup" xmlns:wpi="http://schemas.microsoft.com/office/word/2010/wordprocessingInk" xmlns:wne="http://schemas.microsoft.com/office/word/2006/wordml" xmlns:wps="http://schemas.microsoft.com/office/word/2010/wordprocessingShape" mc:Ignorable="w14 w15 w16se wp14">
+<w:hdr xmlns:wpc="http://schemas.microsoft.com/office/word/2010/wordprocessingCanvas" xmlns:cx="http://schemas.microsoft.com/office/drawing/2014/chartex" xmlns:cx1="http://schemas.microsoft.com/office/drawing/2015/9/8/chartex" xmlns:cx2="http://schemas.microsoft.com/office/drawing/2015/10/21/chartex" xmlns:cx3="http://schemas.microsoft.com/office/drawing/2016/5/9/chartex" xmlns:cx4="http://schemas.microsoft.com/office/drawing/2016/5/10/chartex" xmlns:cx5="http://schemas.microsoft.com/office/drawing/2016/5/11/chartex" xmlns:cx6="http://schemas.microsoft.com/office/drawing/2016/5/12/chartex" xmlns:cx7="http://schemas.microsoft.com/office/drawing/2016/5/13/chartex" xmlns:cx8="http://schemas.microsoft.com/office/drawing/2016/5/14/chartex" xmlns:mc="http://schemas.openxmlformats.org/markup-compatibility/2006" xmlns:aink="http://schemas.microsoft.com/office/drawing/2016/ink" xmlns:am3d="http://schemas.microsoft.com/office/drawing/2017/model3d" xmlns:o="urn:schemas-microsoft-com:office:office" xmlns:oel="http://schemas.microsoft.com/office/2019/extlst" xmlns:r="http://schemas.openxmlformats.org/officeDocument/2006/relationships" xmlns:m="http://schemas.openxmlformats.org/officeDocument/2006/math" xmlns:v="urn:schemas-microsoft-com:vml" xmlns:wp14="http://schemas.microsoft.com/office/word/2010/wordprocessingDrawing" xmlns:wp="http://schemas.openxmlformats.org/drawingml/2006/wordprocessingDrawing" xmlns:w10="urn:schemas-microsoft-com:office:word" xmlns:w="http://schemas.openxmlformats.org/wordprocessingml/2006/main" xmlns:w14="http://schemas.microsoft.com/office/word/2010/wordml" xmlns:w15="http://schemas.microsoft.com/office/word/2012/wordml" xmlns:w16cex="http://schemas.microsoft.com/office/word/2018/wordml/cex" xmlns:w16cid="http://schemas.microsoft.com/office/word/2016/wordml/cid" xmlns:w16="http://schemas.microsoft.com/office/word/2018/wordml" xmlns:w16sdtdh="http://schemas.microsoft.com/office/word/2020/wordml/sdtdatahash" xmlns:w16se="http://schemas.microsoft.com/office/word/2015/wordml/symex" xmlns:wpg="http://schemas.microsoft.com/office/word/2010/wordprocessingGroup" xmlns:wpi="http://schemas.microsoft.com/office/word/2010/wordprocessingInk" xmlns:wne="http://schemas.microsoft.com/office/word/2006/wordml" xmlns:wps="http://schemas.microsoft.com/office/word/2010/wordprocessingShape" mc:Ignorable="w14 w15 w16se w16cid w16 w16cex w16sdtdh wp14">
   <w:p>
     <w:pPr>
       <w:pStyle w:val="Header"/>
@@ -23137,7 +24280,7 @@
 </file>
 
 <file path=word/styles.xml><?xml version="1.0" encoding="utf-8"?>
-<w:styles xmlns:mc="http://schemas.openxmlformats.org/markup-compatibility/2006" xmlns:r="http://schemas.openxmlformats.org/officeDocument/2006/relationships" xmlns:w="http://schemas.openxmlformats.org/wordprocessingml/2006/main" xmlns:w14="http://schemas.microsoft.com/office/word/2010/wordml" xmlns:w15="http://schemas.microsoft.com/office/word/2012/wordml" xmlns:w16se="http://schemas.microsoft.com/office/word/2015/wordml/symex" mc:Ignorable="w14 w15 w16se">
+<w:styles xmlns:mc="http://schemas.openxmlformats.org/markup-compatibility/2006" xmlns:r="http://schemas.openxmlformats.org/officeDocument/2006/relationships" xmlns:w="http://schemas.openxmlformats.org/wordprocessingml/2006/main" xmlns:w14="http://schemas.microsoft.com/office/word/2010/wordml" xmlns:w15="http://schemas.microsoft.com/office/word/2012/wordml" xmlns:w16cex="http://schemas.microsoft.com/office/word/2018/wordml/cex" xmlns:w16cid="http://schemas.microsoft.com/office/word/2016/wordml/cid" xmlns:w16="http://schemas.microsoft.com/office/word/2018/wordml" xmlns:w16sdtdh="http://schemas.microsoft.com/office/word/2020/wordml/sdtdatahash" xmlns:w16se="http://schemas.microsoft.com/office/word/2015/wordml/symex" mc:Ignorable="w14 w15 w16se w16cid w16 w16cex w16sdtdh">
   <w:docDefaults>
     <w:rPrDefault>
       <w:rPr>
@@ -23147,7 +24290,7 @@
     </w:rPrDefault>
     <w:pPrDefault/>
   </w:docDefaults>
-  <w:latentStyles w:defLockedState="0" w:defUIPriority="99" w:defSemiHidden="0" w:defUnhideWhenUsed="0" w:defQFormat="0" w:count="371">
+  <w:latentStyles w:defLockedState="0" w:defUIPriority="99" w:defSemiHidden="0" w:defUnhideWhenUsed="0" w:defQFormat="0" w:count="376">
     <w:lsdException w:name="Normal" w:uiPriority="0" w:qFormat="1"/>
     <w:lsdException w:name="heading 1" w:uiPriority="9" w:qFormat="1"/>
     <w:lsdException w:name="heading 2" w:semiHidden="1" w:uiPriority="9" w:unhideWhenUsed="1" w:qFormat="1"/>
@@ -23253,7 +24396,6 @@
     <w:lsdException w:name="HTML Sample" w:semiHidden="1" w:unhideWhenUsed="1"/>
     <w:lsdException w:name="HTML Typewriter" w:semiHidden="1" w:unhideWhenUsed="1"/>
     <w:lsdException w:name="HTML Variable" w:semiHidden="1" w:unhideWhenUsed="1"/>
-    <w:lsdException w:name="Normal Table" w:semiHidden="1" w:unhideWhenUsed="1"/>
     <w:lsdException w:name="annotation subject" w:semiHidden="1" w:unhideWhenUsed="1"/>
     <w:lsdException w:name="No List" w:semiHidden="1" w:unhideWhenUsed="1"/>
     <w:lsdException w:name="Outline List 1" w:semiHidden="1" w:unhideWhenUsed="1"/>
@@ -23296,11 +24438,8 @@
     <w:lsdException w:name="Table Contemporary" w:semiHidden="1" w:unhideWhenUsed="1"/>
     <w:lsdException w:name="Table Elegant" w:semiHidden="1" w:unhideWhenUsed="1"/>
     <w:lsdException w:name="Table Professional" w:semiHidden="1" w:unhideWhenUsed="1"/>
-    <w:lsdException w:name="Table Subtle 1" w:semiHidden="1" w:unhideWhenUsed="1"/>
     <w:lsdException w:name="Table Subtle 2" w:semiHidden="1" w:unhideWhenUsed="1"/>
     <w:lsdException w:name="Table Web 1" w:semiHidden="1" w:unhideWhenUsed="1"/>
-    <w:lsdException w:name="Table Web 2" w:semiHidden="1" w:unhideWhenUsed="1"/>
-    <w:lsdException w:name="Table Web 3" w:semiHidden="1" w:unhideWhenUsed="1"/>
     <w:lsdException w:name="Balloon Text" w:semiHidden="1" w:unhideWhenUsed="1"/>
     <w:lsdException w:name="Table Grid" w:uiPriority="59"/>
     <w:lsdException w:name="Table Theme" w:semiHidden="1" w:unhideWhenUsed="1"/>
@@ -23519,6 +24658,11 @@
     <w:lsdException w:name="List Table 5 Dark Accent 6" w:uiPriority="50"/>
     <w:lsdException w:name="List Table 6 Colorful Accent 6" w:uiPriority="51"/>
     <w:lsdException w:name="List Table 7 Colorful Accent 6" w:uiPriority="52"/>
+    <w:lsdException w:name="Mention" w:semiHidden="1" w:unhideWhenUsed="1"/>
+    <w:lsdException w:name="Smart Hyperlink" w:semiHidden="1" w:unhideWhenUsed="1"/>
+    <w:lsdException w:name="Hashtag" w:semiHidden="1" w:unhideWhenUsed="1"/>
+    <w:lsdException w:name="Unresolved Mention" w:semiHidden="1" w:unhideWhenUsed="1"/>
+    <w:lsdException w:name="Smart Link" w:semiHidden="1" w:unhideWhenUsed="1"/>
   </w:latentStyles>
   <w:style w:type="paragraph" w:default="1" w:styleId="Normal">
     <w:name w:val="Normal"/>

</xml_diff>